<commit_message>
One more to go...chapter two on the way...
</commit_message>
<xml_diff>
--- a/Dissertação v13.docx
+++ b/Dissertação v13.docx
@@ -1028,35 +1028,7 @@
         <w:rPr>
           <w:sz w:val="20"/>
         </w:rPr>
-        <w:t xml:space="preserve"> europeus (e-</w:t>
-      </w:r>
-      <w:proofErr w:type="spellStart"/>
-      <w:r>
-        <w:rPr>
-          <w:sz w:val="20"/>
-        </w:rPr>
-        <w:t>Cognos</w:t>
-      </w:r>
-      <w:proofErr w:type="spellEnd"/>
-      <w:r>
-        <w:rPr>
-          <w:sz w:val="20"/>
-        </w:rPr>
-        <w:t xml:space="preserve"> e </w:t>
-      </w:r>
-      <w:proofErr w:type="spellStart"/>
-      <w:r>
-        <w:rPr>
-          <w:sz w:val="20"/>
-        </w:rPr>
-        <w:t>CoSPaces</w:t>
-      </w:r>
-      <w:proofErr w:type="spellEnd"/>
-      <w:r>
-        <w:rPr>
-          <w:sz w:val="20"/>
-        </w:rPr>
-        <w:t>)</w:t>
+        <w:t xml:space="preserve"> europeus (e-Cognos e CoSPaces)</w:t>
       </w:r>
     </w:p>
     <w:p>
@@ -1245,23 +1217,7 @@
           <w:sz w:val="20"/>
           <w:lang w:val="en-GB"/>
         </w:rPr>
-        <w:t>E-</w:t>
-      </w:r>
-      <w:proofErr w:type="spellStart"/>
-      <w:r>
-        <w:rPr>
-          <w:sz w:val="20"/>
-          <w:lang w:val="en-GB"/>
-        </w:rPr>
-        <w:t>cognos</w:t>
-      </w:r>
-      <w:proofErr w:type="spellEnd"/>
-      <w:r>
-        <w:rPr>
-          <w:sz w:val="20"/>
-          <w:lang w:val="en-GB"/>
-        </w:rPr>
-        <w:t xml:space="preserve"> (European project for the creation of an ontology in B&amp;C domain)</w:t>
+        <w:t>E-cognos (European project for the creation of an ontology in B&amp;C domain)</w:t>
       </w:r>
     </w:p>
     <w:p>
@@ -2244,12 +2200,10 @@
               <w:numId w:val="0"/>
             </w:numPr>
           </w:pPr>
-          <w:proofErr w:type="spellStart"/>
           <w:r>
             <w:t>Contents</w:t>
           </w:r>
           <w:bookmarkEnd w:id="0"/>
-          <w:proofErr w:type="spellEnd"/>
         </w:p>
         <w:p>
           <w:pPr>
@@ -7702,7 +7656,6 @@
               </w:rPr>
               <w:t xml:space="preserve">quivalent </w:t>
             </w:r>
-            <w:proofErr w:type="spellStart"/>
             <w:r>
               <w:rPr>
                 <w:b/>
@@ -7714,16 +7667,8 @@
               <w:rPr>
                 <w:lang w:val="en-GB"/>
               </w:rPr>
-              <w:t>ss</w:t>
-            </w:r>
-            <w:proofErr w:type="spellEnd"/>
-            <w:r>
-              <w:rPr>
-                <w:lang w:val="en-GB"/>
-              </w:rPr>
-              <w:t xml:space="preserve"> </w:t>
-            </w:r>
-            <w:proofErr w:type="spellStart"/>
+              <w:t xml:space="preserve">ss </w:t>
+            </w:r>
             <w:r>
               <w:rPr>
                 <w:b/>
@@ -7737,7 +7682,6 @@
               </w:rPr>
               <w:t>ranformation</w:t>
             </w:r>
-            <w:proofErr w:type="spellEnd"/>
           </w:p>
         </w:tc>
       </w:tr>
@@ -7881,7 +7825,6 @@
               </w:rPr>
               <w:t xml:space="preserve">requent </w:t>
             </w:r>
-            <w:proofErr w:type="spellStart"/>
             <w:r>
               <w:rPr>
                 <w:b/>
@@ -7893,14 +7836,7 @@
               <w:rPr>
                 <w:lang w:val="en-GB"/>
               </w:rPr>
-              <w:t>temset</w:t>
-            </w:r>
-            <w:proofErr w:type="spellEnd"/>
-            <w:r>
-              <w:rPr>
-                <w:lang w:val="en-GB"/>
-              </w:rPr>
-              <w:t xml:space="preserve"> </w:t>
+              <w:t xml:space="preserve">temset </w:t>
             </w:r>
             <w:r>
               <w:rPr>
@@ -8045,7 +7981,6 @@
                 <w:lang w:val="en-GB"/>
               </w:rPr>
             </w:pPr>
-            <w:proofErr w:type="spellStart"/>
             <w:r>
               <w:rPr>
                 <w:b/>
@@ -8070,14 +8005,7 @@
               <w:rPr>
                 <w:lang w:val="en-GB"/>
               </w:rPr>
-              <w:t>ext</w:t>
-            </w:r>
-            <w:proofErr w:type="spellEnd"/>
-            <w:r>
-              <w:rPr>
-                <w:lang w:val="en-GB"/>
-              </w:rPr>
-              <w:t xml:space="preserve"> </w:t>
+              <w:t xml:space="preserve">ext </w:t>
             </w:r>
             <w:r>
               <w:rPr>
@@ -8508,7 +8436,6 @@
               </w:rPr>
               <w:t xml:space="preserve">ypertext </w:t>
             </w:r>
-            <w:proofErr w:type="spellStart"/>
             <w:r>
               <w:rPr>
                 <w:b/>
@@ -8535,7 +8462,6 @@
               </w:rPr>
               <w:t>rocessor</w:t>
             </w:r>
-            <w:proofErr w:type="spellEnd"/>
           </w:p>
         </w:tc>
       </w:tr>
@@ -8809,7 +8735,6 @@
                 <w:lang w:val="en-GB"/>
               </w:rPr>
             </w:pPr>
-            <w:proofErr w:type="spellStart"/>
             <w:r>
               <w:rPr>
                 <w:lang w:val="en-GB"/>
@@ -8827,16 +8752,8 @@
               <w:rPr>
                 <w:lang w:val="en-GB"/>
               </w:rPr>
-              <w:t>tended</w:t>
-            </w:r>
-            <w:proofErr w:type="spellEnd"/>
-            <w:r>
-              <w:rPr>
-                <w:lang w:val="en-GB"/>
-              </w:rPr>
-              <w:t xml:space="preserve"> </w:t>
-            </w:r>
-            <w:proofErr w:type="spellStart"/>
+              <w:t xml:space="preserve">tended </w:t>
+            </w:r>
             <w:r>
               <w:rPr>
                 <w:b/>
@@ -8848,14 +8765,7 @@
               <w:rPr>
                 <w:lang w:val="en-GB"/>
               </w:rPr>
-              <w:t>arkup</w:t>
-            </w:r>
-            <w:proofErr w:type="spellEnd"/>
-            <w:r>
-              <w:rPr>
-                <w:lang w:val="en-GB"/>
-              </w:rPr>
-              <w:t xml:space="preserve"> </w:t>
+              <w:t xml:space="preserve">arkup </w:t>
             </w:r>
             <w:r>
               <w:rPr>
@@ -12183,35 +12093,7 @@
         <w:rPr>
           <w:lang w:val="en-GB"/>
         </w:rPr>
-        <w:t xml:space="preserve"> This means: (</w:t>
-      </w:r>
-      <w:proofErr w:type="spellStart"/>
-      <w:r>
-        <w:rPr>
-          <w:lang w:val="en-GB"/>
-        </w:rPr>
-        <w:t>i</w:t>
-      </w:r>
-      <w:proofErr w:type="spellEnd"/>
-      <w:r>
-        <w:rPr>
-          <w:lang w:val="en-GB"/>
-        </w:rPr>
-        <w:t>) to discover concepts and relations between them; (ii) to propose an approach to quantify these relations; (iii) to discover new concepts; And finally, (iv) to take advantage of (</w:t>
-      </w:r>
-      <w:proofErr w:type="spellStart"/>
-      <w:r>
-        <w:rPr>
-          <w:lang w:val="en-GB"/>
-        </w:rPr>
-        <w:t>i</w:t>
-      </w:r>
-      <w:proofErr w:type="spellEnd"/>
-      <w:r>
-        <w:rPr>
-          <w:lang w:val="en-GB"/>
-        </w:rPr>
-        <w:t xml:space="preserve">), (ii) and (iii) </w:t>
+        <w:t xml:space="preserve"> This means: (i) to discover concepts and relations between them; (ii) to propose an approach to quantify these relations; (iii) to discover new concepts; And finally, (iv) to take advantage of (i), (ii) and (iii) </w:t>
       </w:r>
       <w:r>
         <w:rPr>
@@ -13059,86 +12941,50 @@
         <w:rPr>
           <w:lang w:val="en-GB"/>
         </w:rPr>
-        <w:t xml:space="preserve"> in the area of Data Mining and Knowledge Sources. These studies provided the background and inspiration for the reasoned path choice of the present work. The setting made through these studies was provided by </w:t>
-      </w:r>
-      <w:proofErr w:type="spellStart"/>
-      <w:r>
-        <w:rPr>
-          <w:lang w:val="en-GB"/>
-        </w:rPr>
-        <w:t>CoSPaces</w:t>
-      </w:r>
-      <w:proofErr w:type="spellEnd"/>
+        <w:t xml:space="preserve"> in the area of Data Mining and Knowledge Sources. These studies provided the background and inspiration for the reasoned path choice of the present work. The setting made through these studies was provided by CoSPaces. </w:t>
+      </w:r>
+      <w:r>
+        <w:rPr>
+          <w:lang w:val="en-GB"/>
+        </w:rPr>
+        <w:t>CoSPaces was a</w:t>
+      </w:r>
+      <w:r>
+        <w:rPr>
+          <w:lang w:val="en-GB"/>
+        </w:rPr>
+        <w:t>n European Research</w:t>
+      </w:r>
+      <w:r>
+        <w:rPr>
+          <w:lang w:val="en-GB"/>
+        </w:rPr>
+        <w:t xml:space="preserve"> project </w:t>
+      </w:r>
+      <w:r>
+        <w:rPr>
+          <w:lang w:val="en-GB"/>
+        </w:rPr>
+        <w:t xml:space="preserve">aiming </w:t>
+      </w:r>
+      <w:r>
+        <w:rPr>
+          <w:lang w:val="en-GB"/>
+        </w:rPr>
+        <w:t>to provide digital solutions in a collaborative workspace between individuals, teams and enterprises. The project expected to achieve the former by improving collaboration methods, like human communication and knowledge sharing support</w:t>
+      </w:r>
+      <w:r>
+        <w:rPr>
+          <w:lang w:val="en-GB"/>
+        </w:rPr>
+        <w:t>, taking advantage and improving existing IT systems</w:t>
+      </w:r>
       <w:r>
         <w:rPr>
           <w:lang w:val="en-GB"/>
         </w:rPr>
         <w:t xml:space="preserve">. </w:t>
       </w:r>
-      <w:proofErr w:type="spellStart"/>
-      <w:r>
-        <w:rPr>
-          <w:lang w:val="en-GB"/>
-        </w:rPr>
-        <w:t>CoSPaces</w:t>
-      </w:r>
-      <w:proofErr w:type="spellEnd"/>
-      <w:r>
-        <w:rPr>
-          <w:lang w:val="en-GB"/>
-        </w:rPr>
-        <w:t xml:space="preserve"> was </w:t>
-      </w:r>
-      <w:proofErr w:type="gramStart"/>
-      <w:r>
-        <w:rPr>
-          <w:lang w:val="en-GB"/>
-        </w:rPr>
-        <w:t>a</w:t>
-      </w:r>
-      <w:r>
-        <w:rPr>
-          <w:lang w:val="en-GB"/>
-        </w:rPr>
-        <w:t>n</w:t>
-      </w:r>
-      <w:proofErr w:type="gramEnd"/>
-      <w:r>
-        <w:rPr>
-          <w:lang w:val="en-GB"/>
-        </w:rPr>
-        <w:t xml:space="preserve"> European Research</w:t>
-      </w:r>
-      <w:r>
-        <w:rPr>
-          <w:lang w:val="en-GB"/>
-        </w:rPr>
-        <w:t xml:space="preserve"> project </w:t>
-      </w:r>
-      <w:r>
-        <w:rPr>
-          <w:lang w:val="en-GB"/>
-        </w:rPr>
-        <w:t xml:space="preserve">aiming </w:t>
-      </w:r>
-      <w:r>
-        <w:rPr>
-          <w:lang w:val="en-GB"/>
-        </w:rPr>
-        <w:t>to provide digital solutions in a collaborative workspace between individuals, teams and enterprises. The project expected to achieve the former by improving collaboration methods, like human communication and knowledge sharing support</w:t>
-      </w:r>
-      <w:r>
-        <w:rPr>
-          <w:lang w:val="en-GB"/>
-        </w:rPr>
-        <w:t>, taking advantage and improving existing IT systems</w:t>
-      </w:r>
-      <w:r>
-        <w:rPr>
-          <w:lang w:val="en-GB"/>
-        </w:rPr>
-        <w:t xml:space="preserve">. </w:t>
-      </w:r>
     </w:p>
     <w:p>
       <w:pPr>
@@ -13157,16 +13003,8 @@
         <w:rPr>
           <w:lang w:val="en-GB"/>
         </w:rPr>
-        <w:t>E-</w:t>
-      </w:r>
-      <w:proofErr w:type="spellStart"/>
-      <w:r>
-        <w:rPr>
-          <w:lang w:val="en-GB"/>
-        </w:rPr>
-        <w:t>Cognos</w:t>
-      </w:r>
-      <w:proofErr w:type="spellEnd"/>
+        <w:t>E-Cognos</w:t>
+      </w:r>
       <w:r>
         <w:rPr>
           <w:lang w:val="en-GB"/>
@@ -14522,16 +14360,8 @@
         <w:rPr>
           <w:lang w:val="en-GB"/>
         </w:rPr>
-        <w:t>E-</w:t>
-      </w:r>
-      <w:proofErr w:type="spellStart"/>
-      <w:r>
-        <w:rPr>
-          <w:lang w:val="en-GB"/>
-        </w:rPr>
-        <w:t>Cognos</w:t>
-      </w:r>
-      <w:proofErr w:type="spellEnd"/>
+        <w:t>E-Cognos</w:t>
+      </w:r>
       <w:r>
         <w:rPr>
           <w:lang w:val="en-GB"/>
@@ -14699,16 +14529,8 @@
         <w:rPr>
           <w:lang w:val="en-GB"/>
         </w:rPr>
-        <w:t xml:space="preserve">, Google, </w:t>
-      </w:r>
-      <w:proofErr w:type="gramStart"/>
-      <w:r>
-        <w:rPr>
-          <w:lang w:val="en-GB"/>
-        </w:rPr>
-        <w:t>Bing</w:t>
-      </w:r>
-      <w:proofErr w:type="gramEnd"/>
+        <w:t>, Google, Bing</w:t>
+      </w:r>
       <w:r>
         <w:rPr>
           <w:lang w:val="en-GB"/>
@@ -15734,21 +15556,7 @@
         <w:rPr>
           <w:lang w:val="en-GB"/>
         </w:rPr>
-        <w:t>(</w:t>
-      </w:r>
-      <w:proofErr w:type="spellStart"/>
-      <w:r>
-        <w:rPr>
-          <w:lang w:val="en-GB"/>
-        </w:rPr>
-        <w:t>i</w:t>
-      </w:r>
-      <w:proofErr w:type="spellEnd"/>
-      <w:r>
-        <w:rPr>
-          <w:lang w:val="en-GB"/>
-        </w:rPr>
-        <w:t xml:space="preserve">) </w:t>
+        <w:t xml:space="preserve">(i) </w:t>
       </w:r>
       <w:r>
         <w:rPr>
@@ -15850,16 +15658,8 @@
         <w:rPr>
           <w:lang w:val="en-GB"/>
         </w:rPr>
-        <w:t xml:space="preserve"> </w:t>
-      </w:r>
-      <w:proofErr w:type="gramStart"/>
-      <w:r>
-        <w:rPr>
-          <w:lang w:val="en-GB"/>
-        </w:rPr>
-        <w:t>the</w:t>
-      </w:r>
-      <w:proofErr w:type="gramEnd"/>
+        <w:t xml:space="preserve"> the</w:t>
+      </w:r>
       <w:r>
         <w:rPr>
           <w:lang w:val="en-GB"/>
@@ -17677,23 +17477,7 @@
                 <w:sz w:val="22"/>
                 <w:lang w:val="en-GB"/>
               </w:rPr>
-              <w:t xml:space="preserve">Peak, Peek, </w:t>
-            </w:r>
-            <w:proofErr w:type="spellStart"/>
-            <w:r>
-              <w:rPr>
-                <w:sz w:val="22"/>
-                <w:lang w:val="en-GB"/>
-              </w:rPr>
-              <w:t>Peke</w:t>
-            </w:r>
-            <w:proofErr w:type="spellEnd"/>
-            <w:r>
-              <w:rPr>
-                <w:sz w:val="22"/>
-                <w:lang w:val="en-GB"/>
-              </w:rPr>
-              <w:t>, Pique, Pick</w:t>
+              <w:t>Peak, Peek, Peke, Pique, Pick</w:t>
             </w:r>
           </w:p>
         </w:tc>
@@ -19065,21 +18849,7 @@
         <w:rPr>
           <w:lang w:val="en-GB"/>
         </w:rPr>
-        <w:t xml:space="preserve"> (</w:t>
-      </w:r>
-      <w:proofErr w:type="spellStart"/>
-      <w:r>
-        <w:rPr>
-          <w:lang w:val="en-GB"/>
-        </w:rPr>
-        <w:t>eg</w:t>
-      </w:r>
-      <w:proofErr w:type="spellEnd"/>
-      <w:r>
-        <w:rPr>
-          <w:lang w:val="en-GB"/>
-        </w:rPr>
-        <w:t>. Between two civil engineers</w:t>
+        <w:t xml:space="preserve"> (eg. Between two civil engineers</w:t>
       </w:r>
       <w:r>
         <w:rPr>
@@ -19314,21 +19084,7 @@
         <w:rPr>
           <w:lang w:val="en-GB"/>
         </w:rPr>
-        <w:t xml:space="preserve">; </w:t>
-      </w:r>
-      <w:proofErr w:type="gramStart"/>
-      <w:r>
-        <w:rPr>
-          <w:lang w:val="en-GB"/>
-        </w:rPr>
-        <w:t>Second</w:t>
-      </w:r>
-      <w:proofErr w:type="gramEnd"/>
-      <w:r>
-        <w:rPr>
-          <w:lang w:val="en-GB"/>
-        </w:rPr>
-        <w:t>, to find and associate each term to a specific concept</w:t>
+        <w:t>; Second, to find and associate each term to a specific concept</w:t>
       </w:r>
       <w:r>
         <w:rPr>
@@ -24261,21 +24017,7 @@
         <w:rPr>
           <w:lang w:val="en-GB"/>
         </w:rPr>
-        <w:t xml:space="preserve"> the information from each entity (e.g. person, company, </w:t>
-      </w:r>
-      <w:proofErr w:type="spellStart"/>
-      <w:r>
-        <w:rPr>
-          <w:lang w:val="en-GB"/>
-        </w:rPr>
-        <w:t>etc</w:t>
-      </w:r>
-      <w:proofErr w:type="spellEnd"/>
-      <w:r>
-        <w:rPr>
-          <w:lang w:val="en-GB"/>
-        </w:rPr>
-        <w:t>) and adapt to the context of such entity. One of differences between a CV and a folksonomy is the control factor. For a folksonomy there is less control over the vocabulary,</w:t>
+        <w:t xml:space="preserve"> the information from each entity (e.g. person, company, etc) and adapt to the context of such entity. One of differences between a CV and a folksonomy is the control factor. For a folksonomy there is less control over the vocabulary,</w:t>
       </w:r>
       <w:r>
         <w:rPr>
@@ -24497,7 +24239,6 @@
         </w:rPr>
         <w:t xml:space="preserve"> century from the modern Latin </w:t>
       </w:r>
-      <w:proofErr w:type="spellStart"/>
       <w:r>
         <w:rPr>
           <w:i/>
@@ -24505,7 +24246,6 @@
         </w:rPr>
         <w:t>ontologia</w:t>
       </w:r>
-      <w:proofErr w:type="spellEnd"/>
       <w:r>
         <w:rPr>
           <w:lang w:val="en-GB"/>
@@ -24536,21 +24276,7 @@
         <w:rPr>
           <w:lang w:val="en-GB"/>
         </w:rPr>
-        <w:t xml:space="preserve"> which means “study” (or science, theory). In Philosophy, is thus, the study of the nature of a being or the existence of things and how these things can be related to each </w:t>
-      </w:r>
-      <w:proofErr w:type="gramStart"/>
-      <w:r>
-        <w:rPr>
-          <w:lang w:val="en-GB"/>
-        </w:rPr>
-        <w:t>other.</w:t>
-      </w:r>
-      <w:proofErr w:type="gramEnd"/>
-      <w:r>
-        <w:rPr>
-          <w:lang w:val="en-GB"/>
-        </w:rPr>
-        <w:t xml:space="preserve"> </w:t>
+        <w:t xml:space="preserve"> which means “study” (or science, theory). In Philosophy, is thus, the study of the nature of a being or the existence of things and how these things can be related to each other. </w:t>
       </w:r>
     </w:p>
     <w:p>
@@ -25062,35 +24788,7 @@
         <w:rPr>
           <w:lang w:val="en-GB"/>
         </w:rPr>
-        <w:t xml:space="preserve"> through terms (</w:t>
-      </w:r>
-      <w:proofErr w:type="spellStart"/>
-      <w:r>
-        <w:rPr>
-          <w:lang w:val="en-GB"/>
-        </w:rPr>
-        <w:t>eg</w:t>
-      </w:r>
-      <w:proofErr w:type="spellEnd"/>
-      <w:r>
-        <w:rPr>
-          <w:lang w:val="en-GB"/>
-        </w:rPr>
-        <w:t xml:space="preserve">. words, images, sounds, </w:t>
-      </w:r>
-      <w:proofErr w:type="spellStart"/>
-      <w:r>
-        <w:rPr>
-          <w:lang w:val="en-GB"/>
-        </w:rPr>
-        <w:t>etc</w:t>
-      </w:r>
-      <w:proofErr w:type="spellEnd"/>
-      <w:r>
-        <w:rPr>
-          <w:lang w:val="en-GB"/>
-        </w:rPr>
-        <w:t>)</w:t>
+        <w:t xml:space="preserve"> through terms (eg. words, images, sounds, etc)</w:t>
       </w:r>
       <w:r>
         <w:rPr>
@@ -25284,7 +24982,19 @@
         <w:rPr>
           <w:lang w:val="en-GB"/>
         </w:rPr>
-        <w:t>. IT systems do not understand implicit concepts, they need a conceptualization of explicit ideas in order to be able to understand and</w:t>
+        <w:t xml:space="preserve">. IT systems do not understand implicit concepts, </w:t>
+      </w:r>
+      <w:r>
+        <w:rPr>
+          <w:lang w:val="en-GB"/>
+        </w:rPr>
+        <w:t xml:space="preserve">in contrast </w:t>
+      </w:r>
+      <w:r>
+        <w:rPr>
+          <w:lang w:val="en-GB"/>
+        </w:rPr>
+        <w:t>they need a conceptualization of explicit ideas in order to be able to understand and</w:t>
       </w:r>
       <w:r>
         <w:rPr>
@@ -25321,23 +25031,131 @@
           <w:rFonts w:cs="Times New Roman"/>
           <w:lang w:val="en-GB"/>
         </w:rPr>
-        <w:t xml:space="preserve">(De Nicola et al., 2009; </w:t>
-      </w:r>
-      <w:proofErr w:type="spellStart"/>
+        <w:t>(De Nicola et al., 2009; Elsayed et al., 2007)</w:t>
+      </w:r>
+      <w:r>
+        <w:rPr>
+          <w:lang w:val="en-GB"/>
+        </w:rPr>
+        <w:fldChar w:fldCharType="end"/>
+      </w:r>
+      <w:r>
+        <w:rPr>
+          <w:lang w:val="en-GB"/>
+        </w:rPr>
+        <w:t xml:space="preserve"> </w:t>
+      </w:r>
+      <w:r>
+        <w:rPr>
+          <w:lang w:val="en-GB"/>
+        </w:rPr>
+        <w:t xml:space="preserve">and Ontology Maintenance </w:t>
+      </w:r>
+      <w:r>
+        <w:rPr>
+          <w:lang w:val="en-GB"/>
+        </w:rPr>
+        <w:fldChar w:fldCharType="begin"/>
+      </w:r>
+      <w:r>
+        <w:rPr>
+          <w:lang w:val="en-GB"/>
+        </w:rPr>
+        <w:instrText xml:space="preserve"> ADDIN ZOTERO_ITEM CSL_CITATION {"citationID":"1551cb90tk","properties":{"formattedCitation":"(Gargouri et al., 2003)","plainCitation":"(Gargouri et al., 2003)"},"citationItems":[{"id":225,"uris":["http://zotero.org/users/2310507/items/84S3KZRB"],"uri":["http://zotero.org/users/2310507/items/84S3KZRB"],"itemData":{"id":225,"type":"paper-conference","title":"Ontology maintenance using textual analysis","container-title":"Proc. 7TH World Multi Conference on Systemics, Cybernetics and Informatics, USA. List of Figures Figure","publisher":"Citeseer","volume":"1","source":"Google Scholar","URL":"http://citeseerx.ist.psu.edu/viewdoc/download?doi=10.1.1.144.2292&amp;rep=rep1&amp;type=pdf","author":[{"family":"Gargouri","given":"Yassine"},{"family":"Lefebvre","given":"Bernard"},{"family":"Meunier","given":"Jean-guy"}],"issued":{"date-parts":[["2003"]]},"accessed":{"date-parts":[["2015",4,4]]}}}],"schema":"https://github.com/citation-style-language/schema/raw/master/csl-citation.json"} </w:instrText>
+      </w:r>
+      <w:r>
+        <w:rPr>
+          <w:lang w:val="en-GB"/>
+        </w:rPr>
+        <w:fldChar w:fldCharType="separate"/>
+      </w:r>
       <w:r>
         <w:rPr>
           <w:rFonts w:cs="Times New Roman"/>
           <w:lang w:val="en-GB"/>
         </w:rPr>
-        <w:t>Elsayed</w:t>
-      </w:r>
-      <w:proofErr w:type="spellEnd"/>
+        <w:t>(Gargouri et al., 2003)</w:t>
+      </w:r>
+      <w:r>
+        <w:rPr>
+          <w:lang w:val="en-GB"/>
+        </w:rPr>
+        <w:fldChar w:fldCharType="end"/>
+      </w:r>
+      <w:r>
+        <w:rPr>
+          <w:lang w:val="en-GB"/>
+        </w:rPr>
+        <w:t xml:space="preserve"> </w:t>
+      </w:r>
+      <w:r>
+        <w:rPr>
+          <w:lang w:val="en-GB"/>
+        </w:rPr>
+        <w:t xml:space="preserve">which provides approaches for explicit </w:t>
+      </w:r>
+      <w:r>
+        <w:rPr>
+          <w:lang w:val="en-GB"/>
+        </w:rPr>
+        <w:t>conceptualization</w:t>
+      </w:r>
+      <w:r>
+        <w:rPr>
+          <w:lang w:val="en-GB"/>
+        </w:rPr>
+        <w:t xml:space="preserve"> of ideas</w:t>
+      </w:r>
+      <w:r>
+        <w:rPr>
+          <w:lang w:val="en-GB"/>
+        </w:rPr>
+        <w:t xml:space="preserve">. </w:t>
+      </w:r>
+    </w:p>
+    <w:p>
+      <w:pPr>
+        <w:ind w:firstLine="708"/>
+        <w:rPr>
+          <w:lang w:val="en-GB"/>
+        </w:rPr>
+      </w:pPr>
+      <w:r>
+        <w:rPr>
+          <w:lang w:val="en-GB"/>
+        </w:rPr>
+        <w:t>One can find ontology tools that can deal with Ontology Engineering tasks as (eg. Protegé</w:t>
+      </w:r>
+      <w:r>
+        <w:rPr>
+          <w:lang w:val="en-GB"/>
+        </w:rPr>
+        <w:t xml:space="preserve"> </w:t>
+      </w:r>
+      <w:r>
+        <w:rPr>
+          <w:lang w:val="en-GB"/>
+        </w:rPr>
+        <w:fldChar w:fldCharType="begin"/>
+      </w:r>
+      <w:r>
+        <w:rPr>
+          <w:lang w:val="en-GB"/>
+        </w:rPr>
+        <w:instrText xml:space="preserve"> ADDIN ZOTERO_ITEM CSL_CITATION {"citationID":"mt3g0guvi","properties":{"formattedCitation":"(Stanford Center for Biomedical Informatics Research, 2011)","plainCitation":"(Stanford Center for Biomedical Informatics Research, 2011)"},"citationItems":[{"id":219,"uris":["http://zotero.org/users/2310507/items/HGNFUNUZ"],"uri":["http://zotero.org/users/2310507/items/HGNFUNUZ"],"itemData":{"id":219,"type":"webpage","title":"The Protègè Ontology Editor and Knowledge Acquisition System","abstract":"The Protègè Ontology Editor and Knowledge Acquisition Syst\nem","URL":"http://protege.stanford.edu/","shortTitle":"Protege","author":[{"family":"Stanford Center for Biomedical Informatics Research","given":""}],"issued":{"date-parts":[["2011"]]},"accessed":{"date-parts":[["2015",4,4]]}}}],"schema":"https://github.com/citation-style-language/schema/raw/master/csl-citation.json"} </w:instrText>
+      </w:r>
+      <w:r>
+        <w:rPr>
+          <w:lang w:val="en-GB"/>
+        </w:rPr>
+        <w:fldChar w:fldCharType="separate"/>
+      </w:r>
       <w:r>
         <w:rPr>
           <w:rFonts w:cs="Times New Roman"/>
           <w:lang w:val="en-GB"/>
         </w:rPr>
-        <w:t xml:space="preserve"> et al., 2007)</w:t>
+        <w:t>(Stanford Center for Biomedical Informatics Research, 2011)</w:t>
       </w:r>
       <w:r>
         <w:rPr>
@@ -25355,7 +25173,13 @@
         <w:rPr>
           <w:lang w:val="en-GB"/>
         </w:rPr>
-        <w:t xml:space="preserve">and Ontology Maintenance </w:t>
+        <w:t>or Onto</w:t>
+      </w:r>
+      <w:r>
+        <w:rPr>
+          <w:lang w:val="en-GB"/>
+        </w:rPr>
+        <w:t xml:space="preserve">Edit </w:t>
       </w:r>
       <w:r>
         <w:rPr>
@@ -25367,7 +25191,7 @@
         <w:rPr>
           <w:lang w:val="en-GB"/>
         </w:rPr>
-        <w:instrText xml:space="preserve"> ADDIN ZOTERO_ITEM CSL_CITATION {"citationID":"1551cb90tk","properties":{"formattedCitation":"(Gargouri et al., 2003)","plainCitation":"(Gargouri et al., 2003)"},"citationItems":[{"id":225,"uris":["http://zotero.org/users/2310507/items/84S3KZRB"],"uri":["http://zotero.org/users/2310507/items/84S3KZRB"],"itemData":{"id":225,"type":"paper-conference","title":"Ontology maintenance using textual analysis","container-title":"Proc. 7TH World Multi Conference on Systemics, Cybernetics and Informatics, USA. List of Figures Figure","publisher":"Citeseer","volume":"1","source":"Google Scholar","URL":"http://citeseerx.ist.psu.edu/viewdoc/download?doi=10.1.1.144.2292&amp;rep=rep1&amp;type=pdf","author":[{"family":"Gargouri","given":"Yassine"},{"family":"Lefebvre","given":"Bernard"},{"family":"Meunier","given":"Jean-guy"}],"issued":{"date-parts":[["2003"]]},"accessed":{"date-parts":[["2015",4,4]]}}}],"schema":"https://github.com/citation-style-language/schema/raw/master/csl-citation.json"} </w:instrText>
+        <w:instrText xml:space="preserve"> ADDIN ZOTERO_ITEM CSL_CITATION {"citationID":"37fa01r5v","properties":{"formattedCitation":"(Sure et al., 2002)","plainCitation":"(Sure et al., 2002)"},"citationItems":[{"id":222,"uris":["http://zotero.org/users/2310507/items/X6RS8K5M"],"uri":["http://zotero.org/users/2310507/items/X6RS8K5M"],"itemData":{"id":222,"type":"chapter","title":"OntoEdit: Collaborative Ontology Development for the Semantic Web","container-title":"The Semantic Web — ISWC 2002","collection-title":"Lecture Notes in Computer Science","collection-number":"2342","publisher":"Springer Berlin Heidelberg","page":"221-235","source":"link.springer.com","abstract":"Ontologies now play an important role for enabling the semantic web. They provide a source of precisely defined terms e.g. for knowledge-intensive applications. The terms are used for concise communication across people and applications. Typically the development of ontologies involves collaborative efforts of multiple persons. OntoEdit is an ontology editor that integrates numerous aspects of ontology engineering. This paper focuses on collaborative development of ontologies with OntoEdit which is guided by a comprehensive methodology.","URL":"http://link.springer.com/chapter/10.1007/3-540-48005-6_18","ISBN":"978-3-540-43760-4, 978-3-540-48005-1","shortTitle":"OntoEdit","language":"en","author":[{"family":"Sure","given":"York"},{"family":"Erdmann","given":"Michael"},{"family":"Angele","given":"Juergen"},{"family":"Staab","given":"Steffen"},{"family":"Studer","given":"Rudi"},{"family":"Wenke","given":"Dirk"}],"editor":[{"family":"Horrocks","given":"Ian"},{"family":"Hendler","given":"James"}],"issued":{"date-parts":[["2002"]]},"accessed":{"date-parts":[["2015",4,4]]}}}],"schema":"https://github.com/citation-style-language/schema/raw/master/csl-citation.json"} </w:instrText>
       </w:r>
       <w:r>
         <w:rPr>
@@ -25380,23 +25204,7 @@
           <w:rFonts w:cs="Times New Roman"/>
           <w:lang w:val="en-GB"/>
         </w:rPr>
-        <w:t>(</w:t>
-      </w:r>
-      <w:proofErr w:type="spellStart"/>
-      <w:r>
-        <w:rPr>
-          <w:rFonts w:cs="Times New Roman"/>
-          <w:lang w:val="en-GB"/>
-        </w:rPr>
-        <w:t>Gargouri</w:t>
-      </w:r>
-      <w:proofErr w:type="spellEnd"/>
-      <w:r>
-        <w:rPr>
-          <w:rFonts w:cs="Times New Roman"/>
-          <w:lang w:val="en-GB"/>
-        </w:rPr>
-        <w:t xml:space="preserve"> et al., 2003)</w:t>
+        <w:t>(Sure et al., 2002)</w:t>
       </w:r>
       <w:r>
         <w:rPr>
@@ -25408,70 +25216,185 @@
         <w:rPr>
           <w:lang w:val="en-GB"/>
         </w:rPr>
+        <w:t xml:space="preserve">, however </w:t>
+      </w:r>
+      <w:r>
+        <w:rPr>
+          <w:lang w:val="en-GB"/>
+        </w:rPr>
+        <w:t xml:space="preserve">this technology </w:t>
+      </w:r>
+      <w:r>
+        <w:rPr>
+          <w:lang w:val="en-GB"/>
+        </w:rPr>
+        <w:t xml:space="preserve">does not have yet </w:t>
+      </w:r>
+      <w:r>
+        <w:rPr>
+          <w:lang w:val="en-GB"/>
+        </w:rPr>
+        <w:t>sufficient maturation</w:t>
+      </w:r>
+      <w:r>
+        <w:rPr>
+          <w:lang w:val="en-GB"/>
+        </w:rPr>
+        <w:t>, meaning that the building of an ontology is still a manual</w:t>
+      </w:r>
+      <w:r>
+        <w:rPr>
+          <w:lang w:val="en-GB"/>
+        </w:rPr>
+        <w:t>,</w:t>
+      </w:r>
+      <w:r>
+        <w:rPr>
+          <w:lang w:val="en-GB"/>
+        </w:rPr>
+        <w:t xml:space="preserve"> tedious and cumbersome task. Because of this, there is still some reluctance in ontology use. Ontology engineers often face questions and doubts related to ontology development as </w:t>
+      </w:r>
+      <w:r>
+        <w:rPr>
+          <w:lang w:val="en-GB"/>
+        </w:rPr>
+        <w:t xml:space="preserve">building </w:t>
+      </w:r>
+      <w:r>
+        <w:rPr>
+          <w:lang w:val="en-GB"/>
+        </w:rPr>
+        <w:t>time, difficulty</w:t>
+      </w:r>
+      <w:r>
+        <w:rPr>
+          <w:lang w:val="en-GB"/>
+        </w:rPr>
+        <w:t>,</w:t>
+      </w:r>
+      <w:r>
+        <w:rPr>
+          <w:lang w:val="en-GB"/>
+        </w:rPr>
+        <w:t xml:space="preserve"> confidence and its maintenance.</w:t>
+      </w:r>
+    </w:p>
+    <w:p>
+      <w:pPr>
+        <w:ind w:firstLine="708"/>
+        <w:rPr>
+          <w:b/>
+          <w:i/>
+          <w:lang w:val="en-GB"/>
+        </w:rPr>
+      </w:pPr>
+      <w:r>
+        <w:rPr>
+          <w:lang w:val="en-GB"/>
+        </w:rPr>
+        <w:t>In order to build a</w:t>
+      </w:r>
+      <w:r>
+        <w:rPr>
+          <w:lang w:val="en-GB"/>
+        </w:rPr>
+        <w:t xml:space="preserve"> domain</w:t>
+      </w:r>
+      <w:r>
+        <w:rPr>
+          <w:lang w:val="en-GB"/>
+        </w:rPr>
+        <w:t xml:space="preserve"> ontology, one first needs to identify</w:t>
+      </w:r>
+      <w:r>
+        <w:rPr>
+          <w:lang w:val="en-GB"/>
+        </w:rPr>
+        <w:t xml:space="preserve"> the components(</w:t>
+      </w:r>
+      <w:r>
+        <w:rPr>
+          <w:highlight w:val="yellow"/>
+          <w:lang w:val="en-GB"/>
+        </w:rPr>
+        <w:t>/primitives???</w:t>
+      </w:r>
+      <w:r>
+        <w:rPr>
+          <w:lang w:val="en-GB"/>
+        </w:rPr>
+        <w:t>) of an ontology:</w:t>
+      </w:r>
+      <w:r>
+        <w:rPr>
+          <w:lang w:val="en-GB"/>
+        </w:rPr>
         <w:t xml:space="preserve"> </w:t>
       </w:r>
       <w:r>
         <w:rPr>
-          <w:lang w:val="en-GB"/>
-        </w:rPr>
-        <w:t xml:space="preserve">which provides approaches for explicit </w:t>
-      </w:r>
-      <w:r>
-        <w:rPr>
-          <w:lang w:val="en-GB"/>
-        </w:rPr>
-        <w:t>conceptualization</w:t>
-      </w:r>
-      <w:r>
-        <w:rPr>
-          <w:lang w:val="en-GB"/>
-        </w:rPr>
-        <w:t xml:space="preserve"> of ideas</w:t>
-      </w:r>
-      <w:r>
-        <w:rPr>
-          <w:lang w:val="en-GB"/>
-        </w:rPr>
-        <w:t xml:space="preserve">. </w:t>
-      </w:r>
-    </w:p>
-    <w:p>
-      <w:pPr>
-        <w:ind w:firstLine="708"/>
-        <w:rPr>
-          <w:lang w:val="en-GB"/>
-        </w:rPr>
-      </w:pPr>
-      <w:r>
-        <w:rPr>
-          <w:lang w:val="en-GB"/>
-        </w:rPr>
-        <w:t>One can find ontology tools that can deal with Ontology Engineering tasks as (</w:t>
-      </w:r>
-      <w:proofErr w:type="spellStart"/>
-      <w:r>
-        <w:rPr>
-          <w:lang w:val="en-GB"/>
-        </w:rPr>
-        <w:t>eg</w:t>
-      </w:r>
-      <w:proofErr w:type="spellEnd"/>
-      <w:r>
-        <w:rPr>
-          <w:lang w:val="en-GB"/>
-        </w:rPr>
-        <w:t xml:space="preserve">. </w:t>
-      </w:r>
-      <w:proofErr w:type="spellStart"/>
-      <w:r>
-        <w:rPr>
-          <w:lang w:val="en-GB"/>
-        </w:rPr>
-        <w:t>Protegé</w:t>
-      </w:r>
-      <w:proofErr w:type="spellEnd"/>
-      <w:r>
-        <w:rPr>
+          <w:i/>
+          <w:lang w:val="en-GB"/>
+        </w:rPr>
+        <w:t xml:space="preserve">Concepts </w:t>
+      </w:r>
+      <w:r>
+        <w:rPr>
+          <w:lang w:val="en-GB"/>
+        </w:rPr>
+        <w:t>and</w:t>
+      </w:r>
+      <w:r>
+        <w:rPr>
+          <w:i/>
+          <w:lang w:val="en-GB"/>
+        </w:rPr>
+        <w:t xml:space="preserve"> ideas</w:t>
+      </w:r>
+      <w:r>
+        <w:rPr>
+          <w:i/>
+          <w:lang w:val="en-GB"/>
+        </w:rPr>
+        <w:t xml:space="preserve">, </w:t>
+      </w:r>
+      <w:r>
+        <w:rPr>
+          <w:i/>
+          <w:lang w:val="en-GB"/>
+        </w:rPr>
+        <w:t xml:space="preserve">Relations </w:t>
+      </w:r>
+      <w:r>
+        <w:rPr>
+          <w:lang w:val="en-GB"/>
+        </w:rPr>
+        <w:t>and</w:t>
+      </w:r>
+      <w:r>
+        <w:rPr>
+          <w:i/>
+          <w:lang w:val="en-GB"/>
+        </w:rPr>
+        <w:t xml:space="preserve"> meaning</w:t>
+      </w:r>
+      <w:r>
+        <w:rPr>
+          <w:i/>
+          <w:lang w:val="en-GB"/>
+        </w:rPr>
+        <w:t xml:space="preserve">, </w:t>
+      </w:r>
+      <w:r>
+        <w:rPr>
+          <w:i/>
+          <w:lang w:val="en-GB"/>
+        </w:rPr>
+        <w:t>Axioms</w:t>
+      </w:r>
+      <w:r>
+        <w:rPr>
+          <w:i/>
           <w:lang w:val="en-GB"/>
         </w:rPr>
         <w:t xml:space="preserve"> </w:t>
@@ -25480,216 +25403,31 @@
         <w:rPr>
           <w:lang w:val="en-GB"/>
         </w:rPr>
-        <w:fldChar w:fldCharType="begin"/>
-      </w:r>
-      <w:r>
-        <w:rPr>
-          <w:lang w:val="en-GB"/>
-        </w:rPr>
-        <w:instrText xml:space="preserve"> ADDIN ZOTERO_ITEM CSL_CITATION {"citationID":"mt3g0guvi","properties":{"formattedCitation":"(Stanford Center for Biomedical Informatics Research, 2011)","plainCitation":"(Stanford Center for Biomedical Informatics Research, 2011)"},"citationItems":[{"id":219,"uris":["http://zotero.org/users/2310507/items/HGNFUNUZ"],"uri":["http://zotero.org/users/2310507/items/HGNFUNUZ"],"itemData":{"id":219,"type":"webpage","title":"The Protègè Ontology Editor and Knowledge Acquisition System","abstract":"The Protègè Ontology Editor and Knowledge Acquisition Syst\nem","URL":"http://protege.stanford.edu/","shortTitle":"Protege","author":[{"family":"Stanford Center for Biomedical Informatics Research","given":""}],"issued":{"date-parts":[["2011"]]},"accessed":{"date-parts":[["2015",4,4]]}}}],"schema":"https://github.com/citation-style-language/schema/raw/master/csl-citation.json"} </w:instrText>
-      </w:r>
-      <w:r>
-        <w:rPr>
-          <w:lang w:val="en-GB"/>
-        </w:rPr>
-        <w:fldChar w:fldCharType="separate"/>
-      </w:r>
-      <w:r>
-        <w:rPr>
-          <w:rFonts w:cs="Times New Roman"/>
-          <w:lang w:val="en-GB"/>
-        </w:rPr>
-        <w:t xml:space="preserve">(Stanford </w:t>
-      </w:r>
-      <w:proofErr w:type="spellStart"/>
-      <w:r>
-        <w:rPr>
-          <w:rFonts w:cs="Times New Roman"/>
-          <w:lang w:val="en-GB"/>
-        </w:rPr>
-        <w:t>Center</w:t>
-      </w:r>
-      <w:proofErr w:type="spellEnd"/>
-      <w:r>
-        <w:rPr>
-          <w:rFonts w:cs="Times New Roman"/>
-          <w:lang w:val="en-GB"/>
-        </w:rPr>
-        <w:t xml:space="preserve"> for Biomedical Informatics Research, 2011)</w:t>
-      </w:r>
-      <w:r>
-        <w:rPr>
-          <w:lang w:val="en-GB"/>
-        </w:rPr>
-        <w:fldChar w:fldCharType="end"/>
-      </w:r>
-      <w:r>
-        <w:rPr>
+        <w:t>and</w:t>
+      </w:r>
+      <w:r>
+        <w:rPr>
+          <w:i/>
           <w:lang w:val="en-GB"/>
         </w:rPr>
         <w:t xml:space="preserve"> </w:t>
       </w:r>
       <w:r>
         <w:rPr>
-          <w:lang w:val="en-GB"/>
-        </w:rPr>
-        <w:t xml:space="preserve">or </w:t>
-      </w:r>
-      <w:proofErr w:type="spellStart"/>
-      <w:r>
-        <w:rPr>
-          <w:lang w:val="en-GB"/>
-        </w:rPr>
-        <w:t>Onto</w:t>
-      </w:r>
-      <w:r>
-        <w:rPr>
-          <w:lang w:val="en-GB"/>
-        </w:rPr>
-        <w:t>Edit</w:t>
-      </w:r>
-      <w:proofErr w:type="spellEnd"/>
-      <w:r>
-        <w:rPr>
-          <w:lang w:val="en-GB"/>
-        </w:rPr>
-        <w:t xml:space="preserve"> </w:t>
-      </w:r>
-      <w:r>
-        <w:rPr>
-          <w:lang w:val="en-GB"/>
-        </w:rPr>
-        <w:fldChar w:fldCharType="begin"/>
-      </w:r>
-      <w:r>
-        <w:rPr>
-          <w:lang w:val="en-GB"/>
-        </w:rPr>
-        <w:instrText xml:space="preserve"> ADDIN ZOTERO_ITEM CSL_CITATION {"citationID":"37fa01r5v","properties":{"formattedCitation":"(Sure et al., 2002)","plainCitation":"(Sure et al., 2002)"},"citationItems":[{"id":222,"uris":["http://zotero.org/users/2310507/items/X6RS8K5M"],"uri":["http://zotero.org/users/2310507/items/X6RS8K5M"],"itemData":{"id":222,"type":"chapter","title":"OntoEdit: Collaborative Ontology Development for the Semantic Web","container-title":"The Semantic Web — ISWC 2002","collection-title":"Lecture Notes in Computer Science","collection-number":"2342","publisher":"Springer Berlin Heidelberg","page":"221-235","source":"link.springer.com","abstract":"Ontologies now play an important role for enabling the semantic web. They provide a source of precisely defined terms e.g. for knowledge-intensive applications. The terms are used for concise communication across people and applications. Typically the development of ontologies involves collaborative efforts of multiple persons. OntoEdit is an ontology editor that integrates numerous aspects of ontology engineering. This paper focuses on collaborative development of ontologies with OntoEdit which is guided by a comprehensive methodology.","URL":"http://link.springer.com/chapter/10.1007/3-540-48005-6_18","ISBN":"978-3-540-43760-4, 978-3-540-48005-1","shortTitle":"OntoEdit","language":"en","author":[{"family":"Sure","given":"York"},{"family":"Erdmann","given":"Michael"},{"family":"Angele","given":"Juergen"},{"family":"Staab","given":"Steffen"},{"family":"Studer","given":"Rudi"},{"family":"Wenke","given":"Dirk"}],"editor":[{"family":"Horrocks","given":"Ian"},{"family":"Hendler","given":"James"}],"issued":{"date-parts":[["2002"]]},"accessed":{"date-parts":[["2015",4,4]]}}}],"schema":"https://github.com/citation-style-language/schema/raw/master/csl-citation.json"} </w:instrText>
-      </w:r>
-      <w:r>
-        <w:rPr>
-          <w:lang w:val="en-GB"/>
-        </w:rPr>
-        <w:fldChar w:fldCharType="separate"/>
-      </w:r>
-      <w:r>
-        <w:rPr>
-          <w:rFonts w:cs="Times New Roman"/>
-          <w:lang w:val="en-GB"/>
-        </w:rPr>
-        <w:t>(Sure et al., 2002)</w:t>
-      </w:r>
-      <w:r>
-        <w:rPr>
-          <w:lang w:val="en-GB"/>
-        </w:rPr>
-        <w:fldChar w:fldCharType="end"/>
-      </w:r>
-      <w:r>
-        <w:rPr>
-          <w:lang w:val="en-GB"/>
-        </w:rPr>
-        <w:t xml:space="preserve">, however </w:t>
-      </w:r>
-      <w:r>
-        <w:rPr>
-          <w:lang w:val="en-GB"/>
-        </w:rPr>
-        <w:t xml:space="preserve">this technology </w:t>
-      </w:r>
-      <w:r>
-        <w:rPr>
-          <w:lang w:val="en-GB"/>
-        </w:rPr>
-        <w:t xml:space="preserve">does not have yet </w:t>
-      </w:r>
-      <w:r>
-        <w:rPr>
-          <w:lang w:val="en-GB"/>
-        </w:rPr>
-        <w:t>sufficient maturation</w:t>
-      </w:r>
-      <w:r>
-        <w:rPr>
-          <w:lang w:val="en-GB"/>
-        </w:rPr>
-        <w:t>, meaning that the building of an ontology is still a manual</w:t>
-      </w:r>
-      <w:r>
-        <w:rPr>
-          <w:lang w:val="en-GB"/>
-        </w:rPr>
-        <w:t>,</w:t>
-      </w:r>
-      <w:r>
-        <w:rPr>
-          <w:lang w:val="en-GB"/>
-        </w:rPr>
-        <w:t xml:space="preserve"> tedious and cumbersome task. Because of this, there is still some reluctance in ontology use. Ontology engineers often face questions and doubts related to ontology development as </w:t>
-      </w:r>
-      <w:r>
-        <w:rPr>
-          <w:lang w:val="en-GB"/>
-        </w:rPr>
-        <w:t xml:space="preserve">building </w:t>
-      </w:r>
-      <w:r>
-        <w:rPr>
-          <w:lang w:val="en-GB"/>
-        </w:rPr>
-        <w:t>time, difficulty</w:t>
-      </w:r>
-      <w:r>
-        <w:rPr>
-          <w:lang w:val="en-GB"/>
-        </w:rPr>
-        <w:t>,</w:t>
-      </w:r>
-      <w:r>
-        <w:rPr>
-          <w:lang w:val="en-GB"/>
-        </w:rPr>
-        <w:t xml:space="preserve"> confidence and its maintenance.</w:t>
-      </w:r>
-    </w:p>
-    <w:p>
-      <w:pPr>
-        <w:ind w:firstLine="708"/>
-        <w:rPr>
-          <w:lang w:val="en-GB"/>
-        </w:rPr>
-      </w:pPr>
-      <w:r>
-        <w:rPr>
-          <w:lang w:val="en-GB"/>
-        </w:rPr>
-        <w:t>In order to build a</w:t>
-      </w:r>
-      <w:r>
-        <w:rPr>
-          <w:lang w:val="en-GB"/>
-        </w:rPr>
-        <w:t xml:space="preserve"> domain</w:t>
-      </w:r>
-      <w:r>
-        <w:rPr>
-          <w:lang w:val="en-GB"/>
-        </w:rPr>
-        <w:t xml:space="preserve"> ontology, one first needs to identify</w:t>
-      </w:r>
-      <w:r>
-        <w:rPr>
-          <w:lang w:val="en-GB"/>
-        </w:rPr>
-        <w:t xml:space="preserve"> the components of an ontology.</w:t>
-      </w:r>
-      <w:r>
-        <w:rPr>
-          <w:lang w:val="en-GB"/>
-        </w:rPr>
-        <w:t xml:space="preserve"> </w:t>
-      </w:r>
+          <w:i/>
+          <w:lang w:val="en-GB"/>
+        </w:rPr>
+        <w:t>Instances/Individuals</w:t>
+      </w:r>
+      <w:r>
+        <w:rPr>
+          <w:i/>
+          <w:lang w:val="en-GB"/>
+        </w:rPr>
+        <w:t>.</w:t>
+      </w:r>
+      <w:bookmarkStart w:id="41" w:name="_GoBack"/>
+      <w:bookmarkEnd w:id="41"/>
     </w:p>
     <w:p>
       <w:pPr>
@@ -25836,80 +25574,20 @@
         <w:rPr>
           <w:lang w:val="en-GB"/>
         </w:rPr>
-        <w:t>Relation</w:t>
-      </w:r>
-      <w:r>
-        <w:rPr>
-          <w:lang w:val="en-GB"/>
-        </w:rPr>
-        <w:t>s</w:t>
-      </w:r>
-      <w:r>
-        <w:rPr>
-          <w:lang w:val="en-GB"/>
-        </w:rPr>
-        <w:t xml:space="preserve"> provide more information </w:t>
-      </w:r>
-      <w:r>
-        <w:rPr>
-          <w:lang w:val="en-GB"/>
-        </w:rPr>
-        <w:t xml:space="preserve">about concepts </w:t>
-      </w:r>
-      <w:r>
-        <w:rPr>
-          <w:lang w:val="en-GB"/>
-        </w:rPr>
-        <w:t xml:space="preserve">related to its meaning. </w:t>
-      </w:r>
-      <w:r>
-        <w:rPr>
-          <w:lang w:val="en-GB"/>
-        </w:rPr>
-        <w:t>In other words, they help clarify, and position</w:t>
-      </w:r>
-      <w:r>
-        <w:rPr>
-          <w:lang w:val="en-GB"/>
-        </w:rPr>
-        <w:t xml:space="preserve"> concepts closer to an explicit clarification.</w:t>
-      </w:r>
-    </w:p>
-    <w:p>
-      <w:pPr>
-        <w:rPr>
-          <w:lang w:val="en-GB"/>
-        </w:rPr>
-      </w:pPr>
-      <w:r>
-        <w:rPr>
-          <w:lang w:val="en-GB"/>
-        </w:rPr>
-        <w:t xml:space="preserve">The relations can be manifested by </w:t>
-      </w:r>
-      <w:r>
-        <w:rPr>
-          <w:lang w:val="en-GB"/>
-        </w:rPr>
-        <w:t xml:space="preserve">hierarchical </w:t>
-      </w:r>
-      <w:r>
-        <w:rPr>
-          <w:lang w:val="en-GB"/>
-        </w:rPr>
-        <w:t xml:space="preserve">or </w:t>
-      </w:r>
-      <w:r>
-        <w:rPr>
-          <w:lang w:val="en-GB"/>
-        </w:rPr>
-        <w:t xml:space="preserve">associative </w:t>
-      </w:r>
-      <w:r>
-        <w:rPr>
-          <w:lang w:val="en-GB"/>
-        </w:rPr>
-        <w:t xml:space="preserve">relations. Hierarchical are in the form of parent-child </w:t>
+        <w:t>Relations provide more information about concepts related to its meaning. In other words, they help clarify, and position concepts closer to an explicit clarification.</w:t>
+      </w:r>
+    </w:p>
+    <w:p>
+      <w:pPr>
+        <w:rPr>
+          <w:lang w:val="en-GB"/>
+        </w:rPr>
+      </w:pPr>
+      <w:r>
+        <w:rPr>
+          <w:lang w:val="en-GB"/>
+        </w:rPr>
+        <w:t xml:space="preserve">The relations can be manifested by hierarchical or associative relations. Hierarchical are in the form of parent-child </w:t>
       </w:r>
       <w:r>
         <w:rPr>
@@ -25951,19 +25629,7 @@
         <w:rPr>
           <w:lang w:val="en-GB"/>
         </w:rPr>
-        <w:t>in which case can be referred as a “</w:t>
-      </w:r>
-      <w:r>
-        <w:rPr>
-          <w:lang w:val="en-GB"/>
-        </w:rPr>
-        <w:t>is-a</w:t>
-      </w:r>
-      <w:r>
-        <w:rPr>
-          <w:lang w:val="en-GB"/>
-        </w:rPr>
-        <w:t>” taxonomic relation. I</w:t>
+        <w:t>in which case can be referred as a “is-a” taxonomic relation. I</w:t>
       </w:r>
       <w:r>
         <w:rPr>
@@ -26097,23 +25763,75 @@
           <w:lang w:val="en-GB"/>
         </w:rPr>
       </w:pPr>
-      <w:bookmarkStart w:id="41" w:name="_Toc415601754"/>
+      <w:bookmarkStart w:id="42" w:name="_Toc415601754"/>
       <w:r>
         <w:rPr>
           <w:lang w:val="en-GB"/>
         </w:rPr>
         <w:t>Axioms</w:t>
       </w:r>
-      <w:bookmarkEnd w:id="41"/>
-    </w:p>
-    <w:p>
-      <w:pPr>
-        <w:rPr>
-          <w:lang w:val="en-GB"/>
-        </w:rPr>
-      </w:pPr>
-      <w:bookmarkStart w:id="42" w:name="_GoBack"/>
       <w:bookmarkEnd w:id="42"/>
+    </w:p>
+    <w:p>
+      <w:pPr>
+        <w:rPr>
+          <w:lang w:val="en-GB"/>
+        </w:rPr>
+      </w:pPr>
+      <w:r>
+        <w:rPr>
+          <w:lang w:val="en-GB"/>
+        </w:rPr>
+        <w:t xml:space="preserve">Axioms </w:t>
+      </w:r>
+      <w:r>
+        <w:rPr>
+          <w:lang w:val="en-GB"/>
+        </w:rPr>
+        <w:t xml:space="preserve">describe </w:t>
+      </w:r>
+      <w:r>
+        <w:rPr>
+          <w:lang w:val="en-GB"/>
+        </w:rPr>
+        <w:t>additional constraints on the ontology</w:t>
+      </w:r>
+      <w:r>
+        <w:rPr>
+          <w:lang w:val="en-GB"/>
+        </w:rPr>
+        <w:t xml:space="preserve"> and allow to transform implicit facts into explicit ones. </w:t>
+      </w:r>
+      <w:r>
+        <w:rPr>
+          <w:lang w:val="en-GB"/>
+        </w:rPr>
+        <w:fldChar w:fldCharType="begin"/>
+      </w:r>
+      <w:r>
+        <w:rPr>
+          <w:lang w:val="en-GB"/>
+        </w:rPr>
+        <w:instrText xml:space="preserve"> ADDIN ZOTERO_ITEM CSL_CITATION {"citationID":"294lv6sf1a","properties":{"formattedCitation":"(Maedche and Staab, 2001)","plainCitation":"(Maedche and Staab, 2001)"},"citationItems":[{"id":229,"uris":["http://zotero.org/users/2310507/items/GX4P84UF"],"uri":["http://zotero.org/users/2310507/items/GX4P84UF"],"itemData":{"id":229,"type":"paper-conference","title":"Learning Ontologies for the Semantic Web","publisher-place":"Hong Kong","event":"Semantic Web Workshop 2001","event-place":"Hong Kong","language":"English","author":[{"family":"Maedche","given":"A."},{"family":"Staab","given":"S."}],"issued":{"date-parts":[["2001",5,1]]},"accessed":{"date-parts":[["2015",5,5]]}}}],"schema":"https://github.com/citation-style-language/schema/raw/master/csl-citation.json"} </w:instrText>
+      </w:r>
+      <w:r>
+        <w:rPr>
+          <w:lang w:val="en-GB"/>
+        </w:rPr>
+        <w:fldChar w:fldCharType="separate"/>
+      </w:r>
+      <w:r>
+        <w:rPr>
+          <w:rFonts w:cs="Times New Roman"/>
+        </w:rPr>
+        <w:t>(Maedche and Staab, 2001)</w:t>
+      </w:r>
+      <w:r>
+        <w:rPr>
+          <w:lang w:val="en-GB"/>
+        </w:rPr>
+        <w:fldChar w:fldCharType="end"/>
+      </w:r>
     </w:p>
     <w:p>
       <w:pPr>
@@ -26311,13 +26029,8 @@
       </w:pPr>
       <w:bookmarkStart w:id="45" w:name="_Ref415414897"/>
       <w:bookmarkStart w:id="46" w:name="_Toc415595219"/>
-      <w:proofErr w:type="spellStart"/>
-      <w:r>
-        <w:t>Table</w:t>
-      </w:r>
-      <w:proofErr w:type="spellEnd"/>
-      <w:r>
-        <w:t xml:space="preserve"> </w:t>
+      <w:r>
+        <w:t xml:space="preserve">Table </w:t>
       </w:r>
       <w:fldSimple w:instr=" SEQ Table \* ARABIC ">
         <w:r>
@@ -26329,23 +26042,7 @@
       </w:fldSimple>
       <w:bookmarkEnd w:id="45"/>
       <w:r>
-        <w:t xml:space="preserve"> - </w:t>
-      </w:r>
-      <w:proofErr w:type="spellStart"/>
-      <w:r>
-        <w:t>Ontology</w:t>
-      </w:r>
-      <w:proofErr w:type="spellEnd"/>
-      <w:r>
-        <w:t xml:space="preserve"> </w:t>
-      </w:r>
-      <w:proofErr w:type="spellStart"/>
-      <w:r>
-        <w:t>Languages</w:t>
-      </w:r>
-      <w:proofErr w:type="spellEnd"/>
-      <w:r>
-        <w:t xml:space="preserve"> </w:t>
+        <w:t xml:space="preserve"> - Ontology Languages </w:t>
       </w:r>
       <w:r>
         <w:rPr>
@@ -26498,23 +26195,7 @@
                 <w:sz w:val="20"/>
                 <w:lang w:val="en-GB"/>
               </w:rPr>
-              <w:t xml:space="preserve">DAML+OIL is a semantic </w:t>
-            </w:r>
-            <w:proofErr w:type="spellStart"/>
-            <w:r>
-              <w:rPr>
-                <w:sz w:val="20"/>
-                <w:lang w:val="en-GB"/>
-              </w:rPr>
-              <w:t>markup</w:t>
-            </w:r>
-            <w:proofErr w:type="spellEnd"/>
-            <w:r>
-              <w:rPr>
-                <w:sz w:val="20"/>
-                <w:lang w:val="en-GB"/>
-              </w:rPr>
-              <w:t xml:space="preserve"> language for Web resources. It builds on earlier W3C standards such as RDF and RDF Schema, and extends these languages with richer modelling primitives. DAML+OIL provides modelling primitives commonly found in frame-based languages. It is important to emphasise that this language was the basis of OWL.</w:t>
+              <w:t>DAML+OIL is a semantic markup language for Web resources. It builds on earlier W3C standards such as RDF and RDF Schema, and extends these languages with richer modelling primitives. DAML+OIL provides modelling primitives commonly found in frame-based languages. It is important to emphasise that this language was the basis of OWL.</w:t>
             </w:r>
           </w:p>
         </w:tc>
@@ -26648,23 +26329,7 @@
                 <w:sz w:val="20"/>
                 <w:lang w:val="en-GB"/>
               </w:rPr>
-              <w:t xml:space="preserve">OILS stands for Ontology Inference Layer, a language that was developed in the context of the European IST </w:t>
-            </w:r>
-            <w:proofErr w:type="spellStart"/>
-            <w:r>
-              <w:rPr>
-                <w:sz w:val="20"/>
-                <w:lang w:val="en-GB"/>
-              </w:rPr>
-              <w:t>Ontoknowledge</w:t>
-            </w:r>
-            <w:proofErr w:type="spellEnd"/>
-            <w:r>
-              <w:rPr>
-                <w:sz w:val="20"/>
-                <w:lang w:val="en-GB"/>
-              </w:rPr>
-              <w:t xml:space="preserve"> project. It is built on top of RDF(S), using as much as possible RDF(S) constructs in order to maintain backward compatibility. </w:t>
+              <w:t xml:space="preserve">OILS stands for Ontology Inference Layer, a language that was developed in the context of the European IST Ontoknowledge project. It is built on top of RDF(S), using as much as possible RDF(S) constructs in order to maintain backward compatibility. </w:t>
             </w:r>
           </w:p>
         </w:tc>
@@ -26862,33 +26527,8 @@
                 <w:sz w:val="20"/>
                 <w:lang w:val="en-GB"/>
               </w:rPr>
-              <w:t xml:space="preserve">Extensible </w:t>
-            </w:r>
-            <w:proofErr w:type="spellStart"/>
-            <w:r>
-              <w:rPr>
-                <w:sz w:val="20"/>
-                <w:lang w:val="en-GB"/>
-              </w:rPr>
-              <w:t>Markup</w:t>
-            </w:r>
-            <w:proofErr w:type="spellEnd"/>
-            <w:r>
-              <w:rPr>
-                <w:sz w:val="20"/>
-                <w:lang w:val="en-GB"/>
-              </w:rPr>
-              <w:t xml:space="preserve"> Language (XML) is a simple, very flexible text format derived from SGML. Originally designed to meet the challenges of large-scale electronic publishing, XML is also playing an increasingly important role in the exchange of a wide variety of data on the Web and elsewhere. XML has been largely used to represent "semantics" in the Web, here including taxonomies, classification systems, etc</w:t>
-            </w:r>
-            <w:proofErr w:type="gramStart"/>
-            <w:r>
-              <w:rPr>
-                <w:sz w:val="20"/>
-                <w:lang w:val="en-GB"/>
-              </w:rPr>
-              <w:t>..</w:t>
-            </w:r>
-            <w:proofErr w:type="gramEnd"/>
+              <w:t>Extensible Markup Language (XML) is a simple, very flexible text format derived from SGML. Originally designed to meet the challenges of large-scale electronic publishing, XML is also playing an increasingly important role in the exchange of a wide variety of data on the Web and elsewhere. XML has been largely used to represent "semantics" in the Web, here including taxonomies, classification systems, etc..</w:t>
+            </w:r>
           </w:p>
         </w:tc>
         <w:tc>
@@ -26971,23 +26611,7 @@
                 <w:sz w:val="20"/>
                 <w:lang w:val="en-GB"/>
               </w:rPr>
-              <w:t xml:space="preserve"> define a model for the semantic structuring of knowledge networks and are a solution for organising and accessing large and continuously growing information pools. They provide a ‘bridge’ between the domains of knowledge management and information management. They can also be used to generate navigation for a website, and lots of other metadata tasks. A topic map is a collection of topics (a topic is a resource that acts as a proxy for some subject; the topic map system's representation of that subject), associations, and scopes that may exist in one of two forms: (</w:t>
-            </w:r>
-            <w:proofErr w:type="spellStart"/>
-            <w:r>
-              <w:rPr>
-                <w:sz w:val="20"/>
-                <w:lang w:val="en-GB"/>
-              </w:rPr>
-              <w:t>i</w:t>
-            </w:r>
-            <w:proofErr w:type="spellEnd"/>
-            <w:r>
-              <w:rPr>
-                <w:sz w:val="20"/>
-                <w:lang w:val="en-GB"/>
-              </w:rPr>
-              <w:t xml:space="preserve">) a serialized interchange format (e.g. as a topic map document expressed in XTM syntax); or (ii) Some application-internal form, as constrained by the XTM (XML Topic Maps) Processing Requirements. A topic in a topic Map represents a subject inside the computer. </w:t>
+              <w:t xml:space="preserve"> define a model for the semantic structuring of knowledge networks and are a solution for organising and accessing large and continuously growing information pools. They provide a ‘bridge’ between the domains of knowledge management and information management. They can also be used to generate navigation for a website, and lots of other metadata tasks. A topic map is a collection of topics (a topic is a resource that acts as a proxy for some subject; the topic map system's representation of that subject), associations, and scopes that may exist in one of two forms: (i) a serialized interchange format (e.g. as a topic map document expressed in XTM syntax); or (ii) Some application-internal form, as constrained by the XTM (XML Topic Maps) Processing Requirements. A topic in a topic Map represents a subject inside the computer. </w:t>
             </w:r>
           </w:p>
         </w:tc>
@@ -27067,23 +26691,7 @@
                 <w:sz w:val="20"/>
                 <w:lang w:val="en-GB"/>
               </w:rPr>
-              <w:t>Knowledge Interchange Format (KIF) is a language designed for use in the interchange of knowledge among disparate computer systems. KIF, a particular logic language, has been proposed as a standard to use to describe things within computer systems, e.g. expert systems, databases, intelligent agents, etc</w:t>
-            </w:r>
-            <w:proofErr w:type="gramStart"/>
-            <w:r>
-              <w:rPr>
-                <w:sz w:val="20"/>
-                <w:lang w:val="en-GB"/>
-              </w:rPr>
-              <w:t>..</w:t>
-            </w:r>
-            <w:proofErr w:type="gramEnd"/>
-            <w:r>
-              <w:rPr>
-                <w:sz w:val="20"/>
-                <w:lang w:val="en-GB"/>
-              </w:rPr>
-              <w:t xml:space="preserve"> Moreover, it was specifically designed to make it useful as an "interlingua". This means a language useful as a mediator in the translation of other languages. KIF has declarative semantics; it is logically comprehensive (i.e. it provides for the expression of arbitrary sentences in the first-order predicate calculus); </w:t>
+              <w:t xml:space="preserve">Knowledge Interchange Format (KIF) is a language designed for use in the interchange of knowledge among disparate computer systems. KIF, a particular logic language, has been proposed as a standard to use to describe things within computer systems, e.g. expert systems, databases, intelligent agents, etc.. Moreover, it was specifically designed to make it useful as an "interlingua". This means a language useful as a mediator in the translation of other languages. KIF has declarative semantics; it is logically comprehensive (i.e. it provides for the expression of arbitrary sentences in the first-order predicate calculus); </w:t>
             </w:r>
             <w:r>
               <w:rPr>
@@ -27277,21 +26885,7 @@
         <w:rPr>
           <w:lang w:val="en-GB"/>
         </w:rPr>
-        <w:t>Ontologies in Building and Construction Sector – E-</w:t>
-      </w:r>
-      <w:proofErr w:type="spellStart"/>
-      <w:r>
-        <w:rPr>
-          <w:lang w:val="en-GB"/>
-        </w:rPr>
-        <w:t>Cognos</w:t>
-      </w:r>
-      <w:proofErr w:type="spellEnd"/>
-      <w:r>
-        <w:rPr>
-          <w:lang w:val="en-GB"/>
-        </w:rPr>
-        <w:t xml:space="preserve"> project</w:t>
+        <w:t>Ontologies in Building and Construction Sector – E-Cognos project</w:t>
       </w:r>
       <w:bookmarkEnd w:id="53"/>
     </w:p>
@@ -27329,21 +26923,7 @@
         <w:rPr>
           <w:lang w:val="en-GB"/>
         </w:rPr>
-        <w:t>Creation of an ontology in B&amp;C – E-</w:t>
-      </w:r>
-      <w:proofErr w:type="spellStart"/>
-      <w:r>
-        <w:rPr>
-          <w:lang w:val="en-GB"/>
-        </w:rPr>
-        <w:t>Cognos</w:t>
-      </w:r>
-      <w:proofErr w:type="spellEnd"/>
-      <w:r>
-        <w:rPr>
-          <w:lang w:val="en-GB"/>
-        </w:rPr>
-        <w:t xml:space="preserve"> approach</w:t>
+        <w:t>Creation of an ontology in B&amp;C – E-Cognos approach</w:t>
       </w:r>
       <w:bookmarkEnd w:id="55"/>
     </w:p>
@@ -27540,23 +27120,7 @@
           <w:sz w:val="20"/>
           <w:lang w:val="en-GB"/>
         </w:rPr>
-        <w:t>E-</w:t>
-      </w:r>
-      <w:proofErr w:type="spellStart"/>
-      <w:r>
-        <w:rPr>
-          <w:sz w:val="20"/>
-          <w:lang w:val="en-GB"/>
-        </w:rPr>
-        <w:t>cognos</w:t>
-      </w:r>
-      <w:proofErr w:type="spellEnd"/>
-      <w:r>
-        <w:rPr>
-          <w:sz w:val="20"/>
-          <w:lang w:val="en-GB"/>
-        </w:rPr>
-        <w:t xml:space="preserve"> (European project for the creation of an ontology in B&amp;C domain).</w:t>
+        <w:t>E-cognos (European project for the creation of an ontology in B&amp;C domain).</w:t>
       </w:r>
     </w:p>
     <w:p>
@@ -28374,14 +27938,12 @@
         </w:rPr>
       </w:pPr>
       <w:bookmarkStart w:id="65" w:name="_Toc415601774"/>
-      <w:proofErr w:type="spellStart"/>
       <w:r>
         <w:t>Con</w:t>
       </w:r>
       <w:r>
         <w:t>cept</w:t>
       </w:r>
-      <w:proofErr w:type="spellEnd"/>
       <w:r>
         <w:rPr>
           <w:lang w:val="en-GB"/>
@@ -28762,12 +28324,10 @@
         </w:rPr>
         <w:t xml:space="preserve">Model Design and </w:t>
       </w:r>
-      <w:proofErr w:type="spellStart"/>
       <w:r>
         <w:t>Development</w:t>
       </w:r>
       <w:bookmarkEnd w:id="66"/>
-      <w:proofErr w:type="spellEnd"/>
     </w:p>
     <w:p>
       <w:pPr>
@@ -29594,21 +29154,7 @@
         <w:rPr>
           <w:lang w:val="en-GB"/>
         </w:rPr>
-        <w:t xml:space="preserve"> (e.g</w:t>
-      </w:r>
-      <w:proofErr w:type="gramStart"/>
-      <w:r>
-        <w:rPr>
-          <w:lang w:val="en-GB"/>
-        </w:rPr>
-        <w:t>..</w:t>
-      </w:r>
-      <w:proofErr w:type="gramEnd"/>
-      <w:r>
-        <w:rPr>
-          <w:lang w:val="en-GB"/>
-        </w:rPr>
-        <w:t xml:space="preserve"> </w:t>
+        <w:t xml:space="preserve"> (e.g.. </w:t>
       </w:r>
       <w:r>
         <w:rPr>
@@ -29834,21 +29380,7 @@
         <w:rPr>
           <w:lang w:val="en-GB"/>
         </w:rPr>
-        <w:t xml:space="preserve">gh the use of a domain ontology. In this sense, this work proposed Frequent </w:t>
-      </w:r>
-      <w:proofErr w:type="spellStart"/>
-      <w:r>
-        <w:rPr>
-          <w:lang w:val="en-GB"/>
-        </w:rPr>
-        <w:t>Itemset</w:t>
-      </w:r>
-      <w:proofErr w:type="spellEnd"/>
-      <w:r>
-        <w:rPr>
-          <w:lang w:val="en-GB"/>
-        </w:rPr>
-        <w:t xml:space="preserve"> Mapping, a </w:t>
+        <w:t xml:space="preserve">gh the use of a domain ontology. In this sense, this work proposed Frequent Itemset Mapping, a </w:t>
       </w:r>
       <w:r>
         <w:rPr>
@@ -30668,21 +30200,7 @@
         <w:rPr>
           <w:lang w:val="en-GB"/>
         </w:rPr>
-        <w:t xml:space="preserve">The documents were initially processed in the </w:t>
-      </w:r>
-      <w:proofErr w:type="spellStart"/>
-      <w:r>
-        <w:rPr>
-          <w:lang w:val="en-GB"/>
-        </w:rPr>
-        <w:t>Rapidminer</w:t>
-      </w:r>
-      <w:proofErr w:type="spellEnd"/>
-      <w:r>
-        <w:rPr>
-          <w:lang w:val="en-GB"/>
-        </w:rPr>
-        <w:t xml:space="preserve"> </w:t>
+        <w:t xml:space="preserve">The documents were initially processed in the Rapidminer </w:t>
       </w:r>
       <w:r>
         <w:rPr>
@@ -30694,21 +30212,7 @@
         <w:rPr>
           <w:lang w:val="en-GB"/>
         </w:rPr>
-        <w:t xml:space="preserve">tool. </w:t>
-      </w:r>
-      <w:proofErr w:type="spellStart"/>
-      <w:r>
-        <w:rPr>
-          <w:lang w:val="en-GB"/>
-        </w:rPr>
-        <w:t>Rapidminer</w:t>
-      </w:r>
-      <w:proofErr w:type="spellEnd"/>
-      <w:r>
-        <w:rPr>
-          <w:lang w:val="en-GB"/>
-        </w:rPr>
-        <w:t xml:space="preserve"> proved to be a </w:t>
+        <w:t xml:space="preserve">tool. Rapidminer proved to be a </w:t>
       </w:r>
       <w:r>
         <w:rPr>
@@ -30799,21 +30303,7 @@
         <w:rPr>
           <w:lang w:val="en-GB"/>
         </w:rPr>
-        <w:t xml:space="preserve"> was the Frequent </w:t>
-      </w:r>
-      <w:proofErr w:type="spellStart"/>
-      <w:r>
-        <w:rPr>
-          <w:lang w:val="en-GB"/>
-        </w:rPr>
-        <w:t>Itemset</w:t>
-      </w:r>
-      <w:proofErr w:type="spellEnd"/>
-      <w:r>
-        <w:rPr>
-          <w:lang w:val="en-GB"/>
-        </w:rPr>
-        <w:t xml:space="preserve"> Matching (refer to chapter </w:t>
+        <w:t xml:space="preserve"> was the Frequent Itemset Matching (refer to chapter </w:t>
       </w:r>
       <w:r>
         <w:rPr>
@@ -31196,21 +30686,7 @@
         <w:rPr>
           <w:lang w:val="en-GB"/>
         </w:rPr>
-        <w:t xml:space="preserve">. To interact with the ontology, it was used Jena API. The communication to the database was made by JavaBeans technology. The ontology was developed in OWL. </w:t>
-      </w:r>
-      <w:proofErr w:type="spellStart"/>
-      <w:r>
-        <w:rPr>
-          <w:lang w:val="en-GB"/>
-        </w:rPr>
-        <w:t>Rapidminer</w:t>
-      </w:r>
-      <w:proofErr w:type="spellEnd"/>
-      <w:r>
-        <w:rPr>
-          <w:lang w:val="en-GB"/>
-        </w:rPr>
-        <w:t xml:space="preserve"> provided an API to access its results, and they were exported through a script represented in Groovy. </w:t>
+        <w:t xml:space="preserve">. To interact with the ontology, it was used Jena API. The communication to the database was made by JavaBeans technology. The ontology was developed in OWL. Rapidminer provided an API to access its results, and they were exported through a script represented in Groovy. </w:t>
       </w:r>
       <w:r>
         <w:rPr>
@@ -31302,35 +30778,7 @@
           <w:lang w:val="en-GB"/>
         </w:rPr>
         <w:lastRenderedPageBreak/>
-        <w:t xml:space="preserve">To present the results from DOKS, a </w:t>
-      </w:r>
-      <w:proofErr w:type="spellStart"/>
-      <w:r>
-        <w:rPr>
-          <w:lang w:val="en-GB"/>
-        </w:rPr>
-        <w:t>FrontEnd</w:t>
-      </w:r>
-      <w:proofErr w:type="spellEnd"/>
-      <w:r>
-        <w:rPr>
-          <w:lang w:val="en-GB"/>
-        </w:rPr>
-        <w:t xml:space="preserve"> was implemented in web technology. Here the set of technologies used were: (</w:t>
-      </w:r>
-      <w:proofErr w:type="spellStart"/>
-      <w:r>
-        <w:rPr>
-          <w:lang w:val="en-GB"/>
-        </w:rPr>
-        <w:t>i</w:t>
-      </w:r>
-      <w:proofErr w:type="spellEnd"/>
-      <w:r>
-        <w:rPr>
-          <w:lang w:val="en-GB"/>
-        </w:rPr>
-        <w:t xml:space="preserve">) Html5+CSS3 as a base to support the layout; (ii) The communication with the server was made through </w:t>
+        <w:t xml:space="preserve">To present the results from DOKS, a FrontEnd was implemented in web technology. Here the set of technologies used were: (i) Html5+CSS3 as a base to support the layout; (ii) The communication with the server was made through </w:t>
       </w:r>
       <w:r>
         <w:rPr>
@@ -31368,7 +30816,6 @@
         </w:rPr>
         <w:t xml:space="preserve">requent </w:t>
       </w:r>
-      <w:proofErr w:type="spellStart"/>
       <w:r>
         <w:rPr>
           <w:lang w:val="en-GB"/>
@@ -31379,14 +30826,7 @@
         <w:rPr>
           <w:lang w:val="en-GB"/>
         </w:rPr>
-        <w:t>temset</w:t>
-      </w:r>
-      <w:proofErr w:type="spellEnd"/>
-      <w:r>
-        <w:rPr>
-          <w:lang w:val="en-GB"/>
-        </w:rPr>
-        <w:t xml:space="preserve"> </w:t>
+        <w:t xml:space="preserve">temset </w:t>
       </w:r>
       <w:r>
         <w:rPr>
@@ -31422,16 +30862,8 @@
         <w:rPr>
           <w:lang w:val="en-GB"/>
         </w:rPr>
-        <w:t xml:space="preserve"> presented by the </w:t>
-      </w:r>
-      <w:proofErr w:type="spellStart"/>
-      <w:r>
-        <w:rPr>
-          <w:lang w:val="en-GB"/>
-        </w:rPr>
-        <w:t>FrontEnd</w:t>
-      </w:r>
-      <w:proofErr w:type="spellEnd"/>
+        <w:t xml:space="preserve"> presented by the FrontEnd</w:t>
+      </w:r>
       <w:r>
         <w:rPr>
           <w:lang w:val="en-GB"/>
@@ -31456,7 +30888,6 @@
         </w:rPr>
         <w:t xml:space="preserve">requent </w:t>
       </w:r>
-      <w:proofErr w:type="spellStart"/>
       <w:r>
         <w:rPr>
           <w:lang w:val="en-GB"/>
@@ -31467,14 +30898,7 @@
         <w:rPr>
           <w:lang w:val="en-GB"/>
         </w:rPr>
-        <w:t>temset</w:t>
-      </w:r>
-      <w:proofErr w:type="spellEnd"/>
-      <w:r>
-        <w:rPr>
-          <w:lang w:val="en-GB"/>
-        </w:rPr>
-        <w:t xml:space="preserve"> </w:t>
+        <w:t xml:space="preserve">temset </w:t>
       </w:r>
       <w:r>
         <w:rPr>
@@ -31632,87 +31056,7 @@
         </w:numPr>
       </w:pPr>
       <w:r>
-        <w:t>Luis Paiva, Ruben Costa, Paulo Figueiras, Celson Lima, “</w:t>
-      </w:r>
-      <w:proofErr w:type="spellStart"/>
-      <w:r>
-        <w:t>Discovering</w:t>
-      </w:r>
-      <w:proofErr w:type="spellEnd"/>
-      <w:r>
-        <w:t xml:space="preserve"> </w:t>
-      </w:r>
-      <w:proofErr w:type="spellStart"/>
-      <w:r>
-        <w:t>Semantic</w:t>
-      </w:r>
-      <w:proofErr w:type="spellEnd"/>
-      <w:r>
-        <w:t xml:space="preserve"> </w:t>
-      </w:r>
-      <w:proofErr w:type="spellStart"/>
-      <w:r>
-        <w:t>Relations</w:t>
-      </w:r>
-      <w:proofErr w:type="spellEnd"/>
-      <w:r>
-        <w:t xml:space="preserve"> </w:t>
-      </w:r>
-      <w:proofErr w:type="spellStart"/>
-      <w:r>
-        <w:t>from</w:t>
-      </w:r>
-      <w:proofErr w:type="spellEnd"/>
-      <w:r>
-        <w:t xml:space="preserve"> </w:t>
-      </w:r>
-      <w:proofErr w:type="spellStart"/>
-      <w:r>
-        <w:t>Unstructured</w:t>
-      </w:r>
-      <w:proofErr w:type="spellEnd"/>
-      <w:r>
-        <w:t xml:space="preserve"> Data for </w:t>
-      </w:r>
-      <w:proofErr w:type="spellStart"/>
-      <w:r>
-        <w:t>Ontology</w:t>
-      </w:r>
-      <w:proofErr w:type="spellEnd"/>
-      <w:r>
-        <w:t xml:space="preserve"> </w:t>
-      </w:r>
-      <w:proofErr w:type="spellStart"/>
-      <w:r>
-        <w:t>Enrichment</w:t>
-      </w:r>
-      <w:proofErr w:type="spellEnd"/>
-      <w:r>
-        <w:t xml:space="preserve"> - </w:t>
-      </w:r>
-      <w:proofErr w:type="spellStart"/>
-      <w:r>
-        <w:t>Association</w:t>
-      </w:r>
-      <w:proofErr w:type="spellEnd"/>
-      <w:r>
-        <w:t xml:space="preserve"> rules </w:t>
-      </w:r>
-      <w:proofErr w:type="spellStart"/>
-      <w:r>
-        <w:t>based</w:t>
-      </w:r>
-      <w:proofErr w:type="spellEnd"/>
-      <w:r>
-        <w:t xml:space="preserve"> </w:t>
-      </w:r>
-      <w:proofErr w:type="spellStart"/>
-      <w:r>
-        <w:t>approach</w:t>
-      </w:r>
-      <w:proofErr w:type="spellEnd"/>
-      <w:r>
-        <w:t>”, 8ª Conferência Ibérica de Sistemas e Tecnologias de Informaçã</w:t>
+        <w:t>Luis Paiva, Ruben Costa, Paulo Figueiras, Celson Lima, “Discovering Semantic Relations from Unstructured Data for Ontology Enrichment - Association rules based approach”, 8ª Conferência Ibérica de Sistemas e Tecnologias de Informaçã</w:t>
       </w:r>
       <w:r>
         <w:t>o: CISTI'2013, pp 579-584, 2013</w:t>
@@ -31733,35 +31077,7 @@
         <w:rPr>
           <w:lang w:val="en-GB"/>
         </w:rPr>
-        <w:t xml:space="preserve">Ruben Costa, Paulo </w:t>
-      </w:r>
-      <w:proofErr w:type="spellStart"/>
-      <w:r>
-        <w:rPr>
-          <w:lang w:val="en-GB"/>
-        </w:rPr>
-        <w:t>Figueiras</w:t>
-      </w:r>
-      <w:proofErr w:type="spellEnd"/>
-      <w:r>
-        <w:rPr>
-          <w:lang w:val="en-GB"/>
-        </w:rPr>
-        <w:t xml:space="preserve">, Luis Paiva, Ricardo </w:t>
-      </w:r>
-      <w:proofErr w:type="spellStart"/>
-      <w:r>
-        <w:rPr>
-          <w:lang w:val="en-GB"/>
-        </w:rPr>
-        <w:t>Jardim-Gonçalves</w:t>
-      </w:r>
-      <w:proofErr w:type="spellEnd"/>
-      <w:r>
-        <w:rPr>
-          <w:lang w:val="en-GB"/>
-        </w:rPr>
-        <w:t xml:space="preserve">, Celson Lima, “Capturing Knowledge Representations Using Semantic Relationships An Ontology-based Approach”, Sixth International Conference on Advances in Semantic Processing: SEMAPRO 2012, pp 75-81, 2012 </w:t>
+        <w:t xml:space="preserve">Ruben Costa, Paulo Figueiras, Luis Paiva, Ricardo Jardim-Gonçalves, Celson Lima, “Capturing Knowledge Representations Using Semantic Relationships An Ontology-based Approach”, Sixth International Conference on Advances in Semantic Processing: SEMAPRO 2012, pp 75-81, 2012 </w:t>
       </w:r>
     </w:p>
     <w:p>
@@ -31779,35 +31095,7 @@
         <w:rPr>
           <w:lang w:val="en-GB"/>
         </w:rPr>
-        <w:t xml:space="preserve">Paulo </w:t>
-      </w:r>
-      <w:proofErr w:type="spellStart"/>
-      <w:r>
-        <w:rPr>
-          <w:lang w:val="en-GB"/>
-        </w:rPr>
-        <w:t>Figueiras</w:t>
-      </w:r>
-      <w:proofErr w:type="spellEnd"/>
-      <w:r>
-        <w:rPr>
-          <w:lang w:val="en-GB"/>
-        </w:rPr>
-        <w:t xml:space="preserve">, Ruben Costa, Luis Paiva, Ricardo </w:t>
-      </w:r>
-      <w:proofErr w:type="spellStart"/>
-      <w:r>
-        <w:rPr>
-          <w:lang w:val="en-GB"/>
-        </w:rPr>
-        <w:t>Jardim-Gonçalves</w:t>
-      </w:r>
-      <w:proofErr w:type="spellEnd"/>
-      <w:r>
-        <w:rPr>
-          <w:lang w:val="en-GB"/>
-        </w:rPr>
-        <w:t xml:space="preserve">, Celson Lima, “Information Retrieval in Collaborative Engineering Projects-A Vector Space Model Approach”, International Conference on Knowledge Engineering and Ontology Development: KEOD2012, pp 233-238, 2012 </w:t>
+        <w:t xml:space="preserve">Paulo Figueiras, Ruben Costa, Luis Paiva, Ricardo Jardim-Gonçalves, Celson Lima, “Information Retrieval in Collaborative Engineering Projects-A Vector Space Model Approach”, International Conference on Knowledge Engineering and Ontology Development: KEOD2012, pp 233-238, 2012 </w:t>
       </w:r>
     </w:p>
     <w:p>
@@ -32095,21 +31383,7 @@
         <w:rPr>
           <w:lang w:val="en-GB"/>
         </w:rPr>
-        <w:t>can be identified in three areas: (</w:t>
-      </w:r>
-      <w:proofErr w:type="spellStart"/>
-      <w:r>
-        <w:rPr>
-          <w:lang w:val="en-GB"/>
-        </w:rPr>
-        <w:t>i</w:t>
-      </w:r>
-      <w:proofErr w:type="spellEnd"/>
-      <w:r>
-        <w:rPr>
-          <w:lang w:val="en-GB"/>
-        </w:rPr>
-        <w:t>) speed to process large sets of data as it can be really slow</w:t>
+        <w:t>can be identified in three areas: (i) speed to process large sets of data as it can be really slow</w:t>
       </w:r>
       <w:r>
         <w:rPr>
@@ -32753,21 +32027,7 @@
         <w:rPr>
           <w:lang w:val="en-GB"/>
         </w:rPr>
-        <w:t xml:space="preserve">for a person </w:t>
-      </w:r>
-      <w:proofErr w:type="gramStart"/>
-      <w:r>
-        <w:rPr>
-          <w:lang w:val="en-GB"/>
-        </w:rPr>
-        <w:t>A</w:t>
-      </w:r>
-      <w:proofErr w:type="gramEnd"/>
-      <w:r>
-        <w:rPr>
-          <w:lang w:val="en-GB"/>
-        </w:rPr>
-        <w:t xml:space="preserve"> that could be known as related to </w:t>
+        <w:t xml:space="preserve">for a person A that could be known as related to </w:t>
       </w:r>
       <w:r>
         <w:rPr>
@@ -33015,14 +32275,12 @@
         </w:rPr>
         <w:t xml:space="preserve"> </w:t>
       </w:r>
-      <w:proofErr w:type="spellStart"/>
       <w:r>
         <w:rPr>
           <w:lang w:val="en-GB"/>
         </w:rPr>
         <w:t>GloballCoach</w:t>
       </w:r>
-      <w:proofErr w:type="spellEnd"/>
       <w:r>
         <w:rPr>
           <w:lang w:val="en-GB"/>
@@ -33531,23 +32789,36 @@
           <w:rFonts w:cs="Times New Roman"/>
           <w:lang w:val="en-GB"/>
         </w:rPr>
-        <w:t xml:space="preserve">Allen, R.E., </w:t>
-      </w:r>
-      <w:proofErr w:type="spellStart"/>
-      <w:r>
+        <w:t>Allen, R.E., Mannion, J., 2007. Oxford Mini School Dictionary &amp; Thesaurus. Oxford University Press.</w:t>
+      </w:r>
+    </w:p>
+    <w:p>
+      <w:pPr>
+        <w:pStyle w:val="Bibliografia"/>
         <w:rPr>
           <w:rFonts w:cs="Times New Roman"/>
           <w:lang w:val="en-GB"/>
         </w:rPr>
-        <w:t>Mannion</w:t>
-      </w:r>
-      <w:proofErr w:type="spellEnd"/>
+      </w:pPr>
       <w:r>
         <w:rPr>
           <w:rFonts w:cs="Times New Roman"/>
           <w:lang w:val="en-GB"/>
         </w:rPr>
-        <w:t>, J., 2007. Oxford Mini School Dictionary &amp; Thesaurus. Oxford University Press.</w:t>
+        <w:t xml:space="preserve">Almeida, T., Souza, R.F. de, 2011. </w:t>
+      </w:r>
+      <w:r>
+        <w:rPr>
+          <w:rFonts w:cs="Times New Roman"/>
+        </w:rPr>
+        <w:t xml:space="preserve">O vocabulário controlado como instrumento de organização e representação da informação na FINEP [WWW Document]. </w:t>
+      </w:r>
+      <w:r>
+        <w:rPr>
+          <w:rFonts w:cs="Times New Roman"/>
+          <w:lang w:val="en-GB"/>
+        </w:rPr>
+        <w:t>URL http://repositorio.ibict.br/handle/123456789/88 (accessed 2.6.15).</w:t>
       </w:r>
     </w:p>
     <w:p>
@@ -33563,34 +32834,45 @@
           <w:rFonts w:cs="Times New Roman"/>
           <w:lang w:val="en-GB"/>
         </w:rPr>
-        <w:t xml:space="preserve">Almeida, T., Souza, R.F. de, 2011. </w:t>
-      </w:r>
-      <w:r>
+        <w:t>Antunes, J.P.D., 2010. Design and implementation of an autonomous, proactive, and reactive software infrastructure to help improving the management level of projects.</w:t>
+      </w:r>
+    </w:p>
+    <w:p>
+      <w:pPr>
+        <w:pStyle w:val="Bibliografia"/>
         <w:rPr>
           <w:rFonts w:cs="Times New Roman"/>
-        </w:rPr>
-        <w:t xml:space="preserve">O vocabulário controlado como instrumento de organização e representação da informação na FINEP [WWW </w:t>
-      </w:r>
-      <w:proofErr w:type="spellStart"/>
+          <w:lang w:val="en-GB"/>
+        </w:rPr>
+      </w:pPr>
       <w:r>
         <w:rPr>
           <w:rFonts w:cs="Times New Roman"/>
         </w:rPr>
-        <w:t>Document</w:t>
-      </w:r>
-      <w:proofErr w:type="spellEnd"/>
+        <w:t xml:space="preserve">Aquino, M.C., 2007. Hipertexto 2.0, folksonomia e memória coletiva: um estudo das tags na organização da web. </w:t>
+      </w:r>
       <w:r>
         <w:rPr>
           <w:rFonts w:cs="Times New Roman"/>
-        </w:rPr>
-        <w:t xml:space="preserve">]. </w:t>
-      </w:r>
-      <w:r>
+          <w:lang w:val="en-GB"/>
+        </w:rPr>
+        <w:t>Rev. E-Compós 18.</w:t>
+      </w:r>
+    </w:p>
+    <w:p>
+      <w:pPr>
+        <w:pStyle w:val="Bibliografia"/>
         <w:rPr>
           <w:rFonts w:cs="Times New Roman"/>
           <w:lang w:val="en-GB"/>
         </w:rPr>
-        <w:t>URL http://repositorio.ibict.br/handle/123456789/88 (accessed 2.6.15).</w:t>
+      </w:pPr>
+      <w:r>
+        <w:rPr>
+          <w:rFonts w:cs="Times New Roman"/>
+          <w:lang w:val="en-GB"/>
+        </w:rPr>
+        <w:t>Costa, R., 2014. Semantic Enrichment of Knowledge Sources Supported by Domain Ontologies. Faculty of Science and Technology - New University of Lisbon, Lisbon.</w:t>
       </w:r>
     </w:p>
     <w:p>
@@ -33601,21 +32883,18 @@
           <w:lang w:val="en-GB"/>
         </w:rPr>
       </w:pPr>
-      <w:proofErr w:type="spellStart"/>
       <w:r>
         <w:rPr>
           <w:rFonts w:cs="Times New Roman"/>
-          <w:lang w:val="en-GB"/>
-        </w:rPr>
-        <w:t>Antunes</w:t>
-      </w:r>
-      <w:proofErr w:type="spellEnd"/>
+        </w:rPr>
+        <w:t xml:space="preserve">De Nicola, A., Missikoff, M., Navigli, R., 2009. </w:t>
+      </w:r>
       <w:r>
         <w:rPr>
           <w:rFonts w:cs="Times New Roman"/>
           <w:lang w:val="en-GB"/>
         </w:rPr>
-        <w:t>, J.P.D., 2010. Design and implementation of an autonomous, proactive, and reactive software infrastructure to help improving the management level of projects.</w:t>
+        <w:t>A software engineering approach to ontology building. Inf. Syst. 34, 258–275. doi:10.1016/j.is.2008.07.002</w:t>
       </w:r>
     </w:p>
     <w:p>
@@ -33629,61 +32908,73 @@
       <w:r>
         <w:rPr>
           <w:rFonts w:cs="Times New Roman"/>
-        </w:rPr>
-        <w:t xml:space="preserve">Aquino, M.C., 2007. Hipertexto 2.0, </w:t>
-      </w:r>
-      <w:proofErr w:type="spellStart"/>
-      <w:r>
+          <w:lang w:val="en-GB"/>
+        </w:rPr>
+        <w:t>Elsayed, A., El-Beltagy, S.R., Rafea, M., Hegazy, O., 2007. Applying data mining for ontology building. Proc ISSR.</w:t>
+      </w:r>
+    </w:p>
+    <w:p>
+      <w:pPr>
+        <w:pStyle w:val="Bibliografia"/>
         <w:rPr>
           <w:rFonts w:cs="Times New Roman"/>
-        </w:rPr>
-        <w:t>folksonomia</w:t>
-      </w:r>
-      <w:proofErr w:type="spellEnd"/>
+          <w:lang w:val="en-GB"/>
+        </w:rPr>
+      </w:pPr>
       <w:r>
         <w:rPr>
           <w:rFonts w:cs="Times New Roman"/>
-        </w:rPr>
-        <w:t xml:space="preserve"> e memória coletiva: um estudo das </w:t>
-      </w:r>
-      <w:proofErr w:type="spellStart"/>
-      <w:proofErr w:type="gramStart"/>
-      <w:r>
+          <w:lang w:val="en-GB"/>
+        </w:rPr>
+        <w:t>Figueiras, P.A., 2012. A framework for supporting knowledge representation – an ontological based approach.</w:t>
+      </w:r>
+    </w:p>
+    <w:p>
+      <w:pPr>
+        <w:pStyle w:val="Bibliografia"/>
         <w:rPr>
           <w:rFonts w:cs="Times New Roman"/>
-        </w:rPr>
-        <w:t>tags</w:t>
-      </w:r>
-      <w:proofErr w:type="spellEnd"/>
-      <w:proofErr w:type="gramEnd"/>
+          <w:lang w:val="en-GB"/>
+        </w:rPr>
+      </w:pPr>
       <w:r>
         <w:rPr>
           <w:rFonts w:cs="Times New Roman"/>
-        </w:rPr>
-        <w:t xml:space="preserve"> na organização da web. </w:t>
-      </w:r>
-      <w:r>
+          <w:lang w:val="en-GB"/>
+        </w:rPr>
+        <w:t>Gangemi, A., Presutti, V., 2009. Ontology Design Patterns, in: Staab, S., Studer, R. (Eds.), Handbook on Ontologies, International Handbooks on Information Systems. Springer Berlin Heidelberg, pp. 221–243.</w:t>
+      </w:r>
+    </w:p>
+    <w:p>
+      <w:pPr>
+        <w:pStyle w:val="Bibliografia"/>
         <w:rPr>
           <w:rFonts w:cs="Times New Roman"/>
           <w:lang w:val="en-GB"/>
         </w:rPr>
-        <w:t>Rev. E-</w:t>
-      </w:r>
-      <w:proofErr w:type="spellStart"/>
+      </w:pPr>
       <w:r>
         <w:rPr>
           <w:rFonts w:cs="Times New Roman"/>
           <w:lang w:val="en-GB"/>
         </w:rPr>
-        <w:t>Compós</w:t>
-      </w:r>
-      <w:proofErr w:type="spellEnd"/>
-      <w:r>
+        <w:t>Gargouri, Y., Lefebvre, B., Meunier, J., 2003. Ontology maintenance using textual analysis, in: Proc. 7TH World Multi Conference on Systemics, Cybernetics and Informatics, USA. List of Figures Figure. Citeseer.</w:t>
+      </w:r>
+    </w:p>
+    <w:p>
+      <w:pPr>
+        <w:pStyle w:val="Bibliografia"/>
         <w:rPr>
           <w:rFonts w:cs="Times New Roman"/>
           <w:lang w:val="en-GB"/>
         </w:rPr>
-        <w:t xml:space="preserve"> 18.</w:t>
+      </w:pPr>
+      <w:r>
+        <w:rPr>
+          <w:rFonts w:cs="Times New Roman"/>
+          <w:lang w:val="en-GB"/>
+        </w:rPr>
+        <w:t>Gruber, T.R., 1993. A translation approach to portable ontology specifications. Knowl. Acquis. 5, 199–220. doi:10.1006/knac.1993.1008</w:t>
       </w:r>
     </w:p>
     <w:p>
@@ -33699,7 +32990,7 @@
           <w:rFonts w:cs="Times New Roman"/>
           <w:lang w:val="en-GB"/>
         </w:rPr>
-        <w:t>Costa, R., 2014. Semantic Enrichment of Knowledge Sources Supported by Domain Ontologies. Faculty of Science and Technology - New University of Lisbon, Lisbon.</w:t>
+        <w:t>Hand, D.J., Mannila, H., Smyth, P., 2001. Principles of Data Mining. MIT Press.</w:t>
       </w:r>
     </w:p>
     <w:p>
@@ -33713,43 +33004,58 @@
       <w:r>
         <w:rPr>
           <w:rFonts w:cs="Times New Roman"/>
-        </w:rPr>
-        <w:t xml:space="preserve">De Nicola, A., </w:t>
-      </w:r>
-      <w:proofErr w:type="spellStart"/>
-      <w:r>
+          <w:lang w:val="en-GB"/>
+        </w:rPr>
+        <w:lastRenderedPageBreak/>
+        <w:t>Lei, Y., Uren, V., Motta, E., 2006. SemSearch: A Search Engine for the Semantic Web, in: Staab, S., Svátek, V. (Eds.), Managing Knowledge in a World of Networks, Lecture Notes in Computer Science. Springer Berlin Heidelberg, pp. 238–245.</w:t>
+      </w:r>
+    </w:p>
+    <w:p>
+      <w:pPr>
+        <w:pStyle w:val="Bibliografia"/>
         <w:rPr>
           <w:rFonts w:cs="Times New Roman"/>
-        </w:rPr>
-        <w:t>Missikoff</w:t>
-      </w:r>
-      <w:proofErr w:type="spellEnd"/>
+          <w:lang w:val="en-GB"/>
+        </w:rPr>
+      </w:pPr>
       <w:r>
         <w:rPr>
           <w:rFonts w:cs="Times New Roman"/>
-        </w:rPr>
-        <w:t xml:space="preserve">, M., </w:t>
-      </w:r>
-      <w:proofErr w:type="spellStart"/>
-      <w:r>
+          <w:lang w:val="en-GB"/>
+        </w:rPr>
+        <w:t>Lima, C., 2004. Final draft CWA4 proposal “European eConstruction Ontology “version 2004–03–26, in: Workshop on eConstruction N.</w:t>
+      </w:r>
+    </w:p>
+    <w:p>
+      <w:pPr>
+        <w:pStyle w:val="Bibliografia"/>
         <w:rPr>
           <w:rFonts w:cs="Times New Roman"/>
-        </w:rPr>
-        <w:t>Navigli</w:t>
-      </w:r>
-      <w:proofErr w:type="spellEnd"/>
+          <w:lang w:val="en-GB"/>
+        </w:rPr>
+      </w:pPr>
       <w:r>
         <w:rPr>
           <w:rFonts w:cs="Times New Roman"/>
-        </w:rPr>
-        <w:t xml:space="preserve">, R., 2009. </w:t>
-      </w:r>
-      <w:r>
+          <w:lang w:val="en-GB"/>
+        </w:rPr>
+        <w:t>Lima, C., Zarli, A., Storer, G., 2007. Controlled Vocabularies in the European Construction Sector: Evolution, Current Developments, and Future Trends, in: BSc, G.L., MSc, BEng, R.C. (Eds.), Complex Systems Concurrent Engineering. Springer London, pp. 565–574.</w:t>
+      </w:r>
+    </w:p>
+    <w:p>
+      <w:pPr>
+        <w:pStyle w:val="Bibliografia"/>
         <w:rPr>
           <w:rFonts w:cs="Times New Roman"/>
           <w:lang w:val="en-GB"/>
         </w:rPr>
-        <w:t>A software engineering approach to ontology building. Inf. Syst. 34, 258–275. doi:10.1016/j.is.2008.07.002</w:t>
+      </w:pPr>
+      <w:r>
+        <w:rPr>
+          <w:rFonts w:cs="Times New Roman"/>
+          <w:lang w:val="en-GB"/>
+        </w:rPr>
+        <w:t>Maedche, A., Staab, S., 2001. Learning Ontologies for the Semantic Web. Presented at the Semantic Web Workshop 2001, Hong Kong.</w:t>
       </w:r>
     </w:p>
     <w:p>
@@ -33760,85 +33066,81 @@
           <w:lang w:val="en-GB"/>
         </w:rPr>
       </w:pPr>
-      <w:proofErr w:type="spellStart"/>
       <w:r>
         <w:rPr>
           <w:rFonts w:cs="Times New Roman"/>
           <w:lang w:val="en-GB"/>
         </w:rPr>
-        <w:t>Elsayed</w:t>
-      </w:r>
-      <w:proofErr w:type="spellEnd"/>
-      <w:r>
+        <w:t>N.I.S.O. (US), others, 2005. Guidelines for the construction, format, and management of monolingual controlled vocabularies. NISO Press.</w:t>
+      </w:r>
+    </w:p>
+    <w:p>
+      <w:pPr>
+        <w:pStyle w:val="Bibliografia"/>
         <w:rPr>
           <w:rFonts w:cs="Times New Roman"/>
           <w:lang w:val="en-GB"/>
         </w:rPr>
-        <w:t>, A., El-</w:t>
-      </w:r>
-      <w:proofErr w:type="spellStart"/>
+      </w:pPr>
       <w:r>
         <w:rPr>
           <w:rFonts w:cs="Times New Roman"/>
           <w:lang w:val="en-GB"/>
         </w:rPr>
-        <w:t>Beltagy</w:t>
-      </w:r>
-      <w:proofErr w:type="spellEnd"/>
-      <w:r>
+        <w:t>Oxford University Press, 2012. Oxford Essential Portuguese Dictionary. Oxford University Press.</w:t>
+      </w:r>
+    </w:p>
+    <w:p>
+      <w:pPr>
+        <w:pStyle w:val="Bibliografia"/>
         <w:rPr>
           <w:rFonts w:cs="Times New Roman"/>
           <w:lang w:val="en-GB"/>
         </w:rPr>
-        <w:t xml:space="preserve">, S.R., </w:t>
-      </w:r>
-      <w:proofErr w:type="spellStart"/>
+      </w:pPr>
       <w:r>
         <w:rPr>
           <w:rFonts w:cs="Times New Roman"/>
           <w:lang w:val="en-GB"/>
         </w:rPr>
-        <w:t>Rafea</w:t>
-      </w:r>
-      <w:proofErr w:type="spellEnd"/>
-      <w:r>
+        <w:t>Oxford University Press, 2006. Oxford Dictionary of English. Oxford University Press, London.</w:t>
+      </w:r>
+    </w:p>
+    <w:p>
+      <w:pPr>
+        <w:pStyle w:val="Bibliografia"/>
         <w:rPr>
           <w:rFonts w:cs="Times New Roman"/>
-          <w:lang w:val="en-GB"/>
-        </w:rPr>
-        <w:t xml:space="preserve">, M., </w:t>
-      </w:r>
-      <w:proofErr w:type="spellStart"/>
+        </w:rPr>
+      </w:pPr>
       <w:r>
         <w:rPr>
           <w:rFonts w:cs="Times New Roman"/>
           <w:lang w:val="en-GB"/>
         </w:rPr>
-        <w:t>Hegazy</w:t>
-      </w:r>
-      <w:proofErr w:type="spellEnd"/>
+        <w:t xml:space="preserve">Parada, V.M.M., 2010. </w:t>
+      </w:r>
       <w:r>
         <w:rPr>
           <w:rFonts w:cs="Times New Roman"/>
-          <w:lang w:val="en-GB"/>
-        </w:rPr>
-        <w:t xml:space="preserve">, O., 2007. Applying data mining for ontology building. </w:t>
-      </w:r>
-      <w:proofErr w:type="spellStart"/>
-      <w:r>
+        </w:rPr>
+        <w:t>Desenho e implementação de um sistema computacional para apoiar a gestão de projectos utilizando técnicas de data mining.</w:t>
+      </w:r>
+    </w:p>
+    <w:p>
+      <w:pPr>
+        <w:pStyle w:val="Bibliografia"/>
         <w:rPr>
           <w:rFonts w:cs="Times New Roman"/>
           <w:lang w:val="en-GB"/>
         </w:rPr>
-        <w:t>Proc</w:t>
-      </w:r>
-      <w:proofErr w:type="spellEnd"/>
+      </w:pPr>
       <w:r>
         <w:rPr>
           <w:rFonts w:cs="Times New Roman"/>
           <w:lang w:val="en-GB"/>
         </w:rPr>
-        <w:t xml:space="preserve"> ISSR.</w:t>
+        <w:t>Pouchard, L., Ivezic, N., Schlenoff, C., 2000. Ontology engineering for distributed collaboration in manufacturing, in: Proceedings of the AIS2000 Conference. Citeseer.</w:t>
       </w:r>
     </w:p>
     <w:p>
@@ -33849,21 +33151,28 @@
           <w:lang w:val="en-GB"/>
         </w:rPr>
       </w:pPr>
-      <w:proofErr w:type="spellStart"/>
       <w:r>
         <w:rPr>
           <w:rFonts w:cs="Times New Roman"/>
           <w:lang w:val="en-GB"/>
         </w:rPr>
-        <w:t>Figueiras</w:t>
-      </w:r>
-      <w:proofErr w:type="spellEnd"/>
-      <w:r>
+        <w:t>Stanford Center for Biomedical Informatics Research, 2011. The Protègè Ontology Editor and Knowledge Acquisition System [WWW Document]. URL http://protege.stanford.edu/ (accessed 4.4.15).</w:t>
+      </w:r>
+    </w:p>
+    <w:p>
+      <w:pPr>
+        <w:pStyle w:val="Bibliografia"/>
         <w:rPr>
           <w:rFonts w:cs="Times New Roman"/>
           <w:lang w:val="en-GB"/>
         </w:rPr>
-        <w:t>, P.A., 2012. A framework for supporting knowledge representation – an ontological based approach.</w:t>
+      </w:pPr>
+      <w:r>
+        <w:rPr>
+          <w:rFonts w:cs="Times New Roman"/>
+          <w:lang w:val="en-GB"/>
+        </w:rPr>
+        <w:t>Stick-iSchool, 2013. Innovation Ontolgy [WWW Document]. URL http://stick.ischool.umd.edu/newsite/innovation_ontolgy (accessed 3.24.15).</w:t>
       </w:r>
     </w:p>
     <w:p>
@@ -33874,925 +33183,82 @@
           <w:lang w:val="en-GB"/>
         </w:rPr>
       </w:pPr>
-      <w:proofErr w:type="spellStart"/>
       <w:r>
         <w:rPr>
           <w:rFonts w:cs="Times New Roman"/>
           <w:lang w:val="en-GB"/>
         </w:rPr>
-        <w:t>Gangemi</w:t>
-      </w:r>
-      <w:proofErr w:type="spellEnd"/>
-      <w:r>
+        <w:t>Sure, Y., Erdmann, M., Angele, J., Staab, S., Studer, R., Wenke, D., 2002. OntoEdit: Collaborative Ontology Development for the Semantic Web, in: Horrocks, I., Hendler, J. (Eds.), The Semantic Web — ISWC 2002, Lecture Notes in Computer Science. Springer Berlin Heidelberg, pp. 221–235.</w:t>
+      </w:r>
+    </w:p>
+    <w:p>
+      <w:pPr>
+        <w:pStyle w:val="Bibliografia"/>
         <w:rPr>
           <w:rFonts w:cs="Times New Roman"/>
           <w:lang w:val="en-GB"/>
         </w:rPr>
-        <w:t xml:space="preserve">, A., </w:t>
-      </w:r>
-      <w:proofErr w:type="spellStart"/>
+      </w:pPr>
       <w:r>
         <w:rPr>
           <w:rFonts w:cs="Times New Roman"/>
           <w:lang w:val="en-GB"/>
         </w:rPr>
-        <w:t>Presutti</w:t>
-      </w:r>
-      <w:proofErr w:type="spellEnd"/>
-      <w:r>
+        <w:t>Uschold, M., Gruninger, M., 1996. Ontologies: Principles, methods and applications. Knowl. Eng. Rev. 11, 93–136.</w:t>
+      </w:r>
+    </w:p>
+    <w:p>
+      <w:pPr>
+        <w:pStyle w:val="Bibliografia"/>
         <w:rPr>
           <w:rFonts w:cs="Times New Roman"/>
           <w:lang w:val="en-GB"/>
         </w:rPr>
-        <w:t xml:space="preserve">, V., 2009. Ontology Design Patterns, in: </w:t>
-      </w:r>
-      <w:proofErr w:type="spellStart"/>
+      </w:pPr>
       <w:r>
         <w:rPr>
           <w:rFonts w:cs="Times New Roman"/>
           <w:lang w:val="en-GB"/>
         </w:rPr>
-        <w:t>Staab</w:t>
-      </w:r>
-      <w:proofErr w:type="spellEnd"/>
-      <w:r>
+        <w:t>Witten, I.H., Frank, E., Hall, M.A., 2011. Data Mining: Practical Machine Learning Tools and Techniques, 3rd ed. Morgan Kaufmann Publishers Inc., San Francisco, CA, USA.</w:t>
+      </w:r>
+    </w:p>
+    <w:p>
+      <w:pPr>
+        <w:pStyle w:val="Bibliografia"/>
         <w:rPr>
           <w:rFonts w:cs="Times New Roman"/>
           <w:lang w:val="en-GB"/>
         </w:rPr>
-        <w:t xml:space="preserve">, S., </w:t>
-      </w:r>
-      <w:proofErr w:type="spellStart"/>
+      </w:pPr>
       <w:r>
         <w:rPr>
           <w:rFonts w:cs="Times New Roman"/>
           <w:lang w:val="en-GB"/>
         </w:rPr>
-        <w:t>Studer</w:t>
-      </w:r>
-      <w:proofErr w:type="spellEnd"/>
-      <w:r>
+        <w:t>Yahoo, 2015. Yahoo [WWW Document]. Yahoo. URL https://www.yahoo.com/ (accessed 3.22.15).</w:t>
+      </w:r>
+    </w:p>
+    <w:p>
+      <w:pPr>
+        <w:pStyle w:val="Bibliografia"/>
         <w:rPr>
           <w:rFonts w:cs="Times New Roman"/>
-          <w:lang w:val="en-GB"/>
-        </w:rPr>
-        <w:t>, R. (Eds.), Handbook on Ontologies, International Handbooks on Information Systems. Springer Berlin Heidelberg, pp. 221–243.</w:t>
-      </w:r>
-    </w:p>
-    <w:p>
-      <w:pPr>
-        <w:pStyle w:val="Bibliografia"/>
+        </w:rPr>
+      </w:pPr>
+      <w:r>
         <w:rPr>
           <w:rFonts w:cs="Times New Roman"/>
           <w:lang w:val="en-GB"/>
         </w:rPr>
-      </w:pPr>
-      <w:proofErr w:type="spellStart"/>
+        <w:t xml:space="preserve">Zhou, L., 2007. Ontology learning: state of the art and open issues. </w:t>
+      </w:r>
       <w:r>
         <w:rPr>
           <w:rFonts w:cs="Times New Roman"/>
-          <w:lang w:val="en-GB"/>
-        </w:rPr>
-        <w:t>Gargouri</w:t>
-      </w:r>
-      <w:proofErr w:type="spellEnd"/>
-      <w:r>
-        <w:rPr>
-          <w:rFonts w:cs="Times New Roman"/>
-          <w:lang w:val="en-GB"/>
-        </w:rPr>
-        <w:t xml:space="preserve">, Y., Lefebvre, B., </w:t>
-      </w:r>
-      <w:proofErr w:type="spellStart"/>
-      <w:r>
-        <w:rPr>
-          <w:rFonts w:cs="Times New Roman"/>
-          <w:lang w:val="en-GB"/>
-        </w:rPr>
-        <w:t>Meunier</w:t>
-      </w:r>
-      <w:proofErr w:type="spellEnd"/>
-      <w:r>
-        <w:rPr>
-          <w:rFonts w:cs="Times New Roman"/>
-          <w:lang w:val="en-GB"/>
-        </w:rPr>
-        <w:t xml:space="preserve">, J., 2003. Ontology maintenance using textual analysis, in: Proc. 7TH World Multi Conference on </w:t>
-      </w:r>
-      <w:proofErr w:type="spellStart"/>
-      <w:r>
-        <w:rPr>
-          <w:rFonts w:cs="Times New Roman"/>
-          <w:lang w:val="en-GB"/>
-        </w:rPr>
-        <w:t>Systemics</w:t>
-      </w:r>
-      <w:proofErr w:type="spellEnd"/>
-      <w:r>
-        <w:rPr>
-          <w:rFonts w:cs="Times New Roman"/>
-          <w:lang w:val="en-GB"/>
-        </w:rPr>
-        <w:t xml:space="preserve">, Cybernetics and Informatics, USA. List of Figures Figure. </w:t>
-      </w:r>
-      <w:proofErr w:type="spellStart"/>
-      <w:r>
-        <w:rPr>
-          <w:rFonts w:cs="Times New Roman"/>
-          <w:lang w:val="en-GB"/>
-        </w:rPr>
-        <w:t>Citeseer</w:t>
-      </w:r>
-      <w:proofErr w:type="spellEnd"/>
-      <w:r>
-        <w:rPr>
-          <w:rFonts w:cs="Times New Roman"/>
-          <w:lang w:val="en-GB"/>
-        </w:rPr>
-        <w:t>.</w:t>
-      </w:r>
-    </w:p>
-    <w:p>
-      <w:pPr>
-        <w:pStyle w:val="Bibliografia"/>
-        <w:rPr>
-          <w:rFonts w:cs="Times New Roman"/>
-          <w:lang w:val="en-GB"/>
-        </w:rPr>
-      </w:pPr>
-      <w:r>
-        <w:rPr>
-          <w:rFonts w:cs="Times New Roman"/>
-          <w:lang w:val="en-GB"/>
-        </w:rPr>
-        <w:t xml:space="preserve">Gruber, T.R., 1993. A translation approach to portable ontology specifications. </w:t>
-      </w:r>
-      <w:proofErr w:type="spellStart"/>
-      <w:r>
-        <w:rPr>
-          <w:rFonts w:cs="Times New Roman"/>
-          <w:lang w:val="en-GB"/>
-        </w:rPr>
-        <w:t>Knowl</w:t>
-      </w:r>
-      <w:proofErr w:type="spellEnd"/>
-      <w:r>
-        <w:rPr>
-          <w:rFonts w:cs="Times New Roman"/>
-          <w:lang w:val="en-GB"/>
-        </w:rPr>
-        <w:t>. Acquis. 5, 199–220. doi:10.1006/knac.1993.1008</w:t>
-      </w:r>
-    </w:p>
-    <w:p>
-      <w:pPr>
-        <w:pStyle w:val="Bibliografia"/>
-        <w:rPr>
-          <w:rFonts w:cs="Times New Roman"/>
-          <w:lang w:val="en-GB"/>
-        </w:rPr>
-      </w:pPr>
-      <w:r>
-        <w:rPr>
-          <w:rFonts w:cs="Times New Roman"/>
-          <w:lang w:val="en-GB"/>
-        </w:rPr>
-        <w:t xml:space="preserve">Hand, D.J., </w:t>
-      </w:r>
-      <w:proofErr w:type="spellStart"/>
-      <w:r>
-        <w:rPr>
-          <w:rFonts w:cs="Times New Roman"/>
-          <w:lang w:val="en-GB"/>
-        </w:rPr>
-        <w:t>Mannila</w:t>
-      </w:r>
-      <w:proofErr w:type="spellEnd"/>
-      <w:r>
-        <w:rPr>
-          <w:rFonts w:cs="Times New Roman"/>
-          <w:lang w:val="en-GB"/>
-        </w:rPr>
-        <w:t>, H., Smyth, P., 2001. Principles of Data Mining. MIT Press.</w:t>
-      </w:r>
-    </w:p>
-    <w:p>
-      <w:pPr>
-        <w:pStyle w:val="Bibliografia"/>
-        <w:rPr>
-          <w:rFonts w:cs="Times New Roman"/>
-          <w:lang w:val="en-GB"/>
-        </w:rPr>
-      </w:pPr>
-      <w:r>
-        <w:rPr>
-          <w:rFonts w:cs="Times New Roman"/>
-          <w:lang w:val="en-GB"/>
-        </w:rPr>
-        <w:lastRenderedPageBreak/>
-        <w:t xml:space="preserve">Lei, Y., Uren, V., Motta, E., 2006. </w:t>
-      </w:r>
-      <w:proofErr w:type="spellStart"/>
-      <w:r>
-        <w:rPr>
-          <w:rFonts w:cs="Times New Roman"/>
-          <w:lang w:val="en-GB"/>
-        </w:rPr>
-        <w:t>SemSearch</w:t>
-      </w:r>
-      <w:proofErr w:type="spellEnd"/>
-      <w:r>
-        <w:rPr>
-          <w:rFonts w:cs="Times New Roman"/>
-          <w:lang w:val="en-GB"/>
-        </w:rPr>
-        <w:t xml:space="preserve">: A Search Engine for the Semantic Web, in: </w:t>
-      </w:r>
-      <w:proofErr w:type="spellStart"/>
-      <w:r>
-        <w:rPr>
-          <w:rFonts w:cs="Times New Roman"/>
-          <w:lang w:val="en-GB"/>
-        </w:rPr>
-        <w:t>Staab</w:t>
-      </w:r>
-      <w:proofErr w:type="spellEnd"/>
-      <w:r>
-        <w:rPr>
-          <w:rFonts w:cs="Times New Roman"/>
-          <w:lang w:val="en-GB"/>
-        </w:rPr>
-        <w:t xml:space="preserve">, S., </w:t>
-      </w:r>
-      <w:proofErr w:type="spellStart"/>
-      <w:r>
-        <w:rPr>
-          <w:rFonts w:cs="Times New Roman"/>
-          <w:lang w:val="en-GB"/>
-        </w:rPr>
-        <w:t>Svátek</w:t>
-      </w:r>
-      <w:proofErr w:type="spellEnd"/>
-      <w:r>
-        <w:rPr>
-          <w:rFonts w:cs="Times New Roman"/>
-          <w:lang w:val="en-GB"/>
-        </w:rPr>
-        <w:t>, V. (Eds.), Managing Knowledge in a World of Networks, Lecture Notes in Computer Science. Springer Berlin Heidelberg, pp. 238–245.</w:t>
-      </w:r>
-    </w:p>
-    <w:p>
-      <w:pPr>
-        <w:pStyle w:val="Bibliografia"/>
-        <w:rPr>
-          <w:rFonts w:cs="Times New Roman"/>
-          <w:lang w:val="en-GB"/>
-        </w:rPr>
-      </w:pPr>
-      <w:r>
-        <w:rPr>
-          <w:rFonts w:cs="Times New Roman"/>
-          <w:lang w:val="en-GB"/>
-        </w:rPr>
-        <w:t xml:space="preserve">Lima, C., 2004. Final draft CWA4 proposal “European </w:t>
-      </w:r>
-      <w:proofErr w:type="spellStart"/>
-      <w:r>
-        <w:rPr>
-          <w:rFonts w:cs="Times New Roman"/>
-          <w:lang w:val="en-GB"/>
-        </w:rPr>
-        <w:t>eConstruction</w:t>
-      </w:r>
-      <w:proofErr w:type="spellEnd"/>
-      <w:r>
-        <w:rPr>
-          <w:rFonts w:cs="Times New Roman"/>
-          <w:lang w:val="en-GB"/>
-        </w:rPr>
-        <w:t xml:space="preserve"> Ontology “version 2004–03–26, in: Workshop on </w:t>
-      </w:r>
-      <w:proofErr w:type="spellStart"/>
-      <w:r>
-        <w:rPr>
-          <w:rFonts w:cs="Times New Roman"/>
-          <w:lang w:val="en-GB"/>
-        </w:rPr>
-        <w:t>eConstruction</w:t>
-      </w:r>
-      <w:proofErr w:type="spellEnd"/>
-      <w:r>
-        <w:rPr>
-          <w:rFonts w:cs="Times New Roman"/>
-          <w:lang w:val="en-GB"/>
-        </w:rPr>
-        <w:t xml:space="preserve"> N.</w:t>
-      </w:r>
-    </w:p>
-    <w:p>
-      <w:pPr>
-        <w:pStyle w:val="Bibliografia"/>
-        <w:rPr>
-          <w:rFonts w:cs="Times New Roman"/>
-          <w:lang w:val="en-GB"/>
-        </w:rPr>
-      </w:pPr>
-      <w:r>
-        <w:rPr>
-          <w:rFonts w:cs="Times New Roman"/>
-          <w:lang w:val="en-GB"/>
-        </w:rPr>
-        <w:t xml:space="preserve">Lima, C., </w:t>
-      </w:r>
-      <w:proofErr w:type="spellStart"/>
-      <w:r>
-        <w:rPr>
-          <w:rFonts w:cs="Times New Roman"/>
-          <w:lang w:val="en-GB"/>
-        </w:rPr>
-        <w:t>Zarli</w:t>
-      </w:r>
-      <w:proofErr w:type="spellEnd"/>
-      <w:r>
-        <w:rPr>
-          <w:rFonts w:cs="Times New Roman"/>
-          <w:lang w:val="en-GB"/>
-        </w:rPr>
-        <w:t xml:space="preserve">, A., </w:t>
-      </w:r>
-      <w:proofErr w:type="spellStart"/>
-      <w:r>
-        <w:rPr>
-          <w:rFonts w:cs="Times New Roman"/>
-          <w:lang w:val="en-GB"/>
-        </w:rPr>
-        <w:t>Storer</w:t>
-      </w:r>
-      <w:proofErr w:type="spellEnd"/>
-      <w:r>
-        <w:rPr>
-          <w:rFonts w:cs="Times New Roman"/>
-          <w:lang w:val="en-GB"/>
-        </w:rPr>
-        <w:t>, G., 2007. Controlled Vocabularies in the European Construction Sector: Evolution, Current Developments, and Future Trends, in: BSc, G.L., MSc, BEng, R.C. (Eds.), Complex Systems Concurrent Engineering. Springer London, pp. 565–574.</w:t>
-      </w:r>
-    </w:p>
-    <w:p>
-      <w:pPr>
-        <w:pStyle w:val="Bibliografia"/>
-        <w:rPr>
-          <w:rFonts w:cs="Times New Roman"/>
-          <w:lang w:val="en-GB"/>
-        </w:rPr>
-      </w:pPr>
-      <w:r>
-        <w:rPr>
-          <w:rFonts w:cs="Times New Roman"/>
-          <w:lang w:val="en-GB"/>
-        </w:rPr>
-        <w:t>N.I.S.O. (US), others, 2005. Guidelines for the construction, format, and management of monolingual controlled vocabularies. NISO Press.</w:t>
-      </w:r>
-    </w:p>
-    <w:p>
-      <w:pPr>
-        <w:pStyle w:val="Bibliografia"/>
-        <w:rPr>
-          <w:rFonts w:cs="Times New Roman"/>
-          <w:lang w:val="en-GB"/>
-        </w:rPr>
-      </w:pPr>
-      <w:r>
-        <w:rPr>
-          <w:rFonts w:cs="Times New Roman"/>
-          <w:lang w:val="en-GB"/>
-        </w:rPr>
-        <w:t>Oxford University Press, 2012. Oxford Essential Portuguese Dictionary. Oxford University Press.</w:t>
-      </w:r>
-    </w:p>
-    <w:p>
-      <w:pPr>
-        <w:pStyle w:val="Bibliografia"/>
-        <w:rPr>
-          <w:rFonts w:cs="Times New Roman"/>
-          <w:lang w:val="en-GB"/>
-        </w:rPr>
-      </w:pPr>
-      <w:r>
-        <w:rPr>
-          <w:rFonts w:cs="Times New Roman"/>
-          <w:lang w:val="en-GB"/>
-        </w:rPr>
-        <w:t>Oxford University Press, 2006. Oxford Dictionary of English. Oxford University Press, London.</w:t>
-      </w:r>
-    </w:p>
-    <w:p>
-      <w:pPr>
-        <w:pStyle w:val="Bibliografia"/>
-        <w:rPr>
-          <w:rFonts w:cs="Times New Roman"/>
-        </w:rPr>
-      </w:pPr>
-      <w:proofErr w:type="spellStart"/>
-      <w:r>
-        <w:rPr>
-          <w:rFonts w:cs="Times New Roman"/>
-          <w:lang w:val="en-GB"/>
-        </w:rPr>
-        <w:t>Parada</w:t>
-      </w:r>
-      <w:proofErr w:type="spellEnd"/>
-      <w:r>
-        <w:rPr>
-          <w:rFonts w:cs="Times New Roman"/>
-          <w:lang w:val="en-GB"/>
-        </w:rPr>
-        <w:t xml:space="preserve">, V.M.M., 2010. </w:t>
-      </w:r>
-      <w:r>
-        <w:rPr>
-          <w:rFonts w:cs="Times New Roman"/>
-        </w:rPr>
-        <w:t xml:space="preserve">Desenho e implementação de um sistema computacional para apoiar a gestão de </w:t>
-      </w:r>
-      <w:proofErr w:type="spellStart"/>
-      <w:r>
-        <w:rPr>
-          <w:rFonts w:cs="Times New Roman"/>
-        </w:rPr>
-        <w:t>projectos</w:t>
-      </w:r>
-      <w:proofErr w:type="spellEnd"/>
-      <w:r>
-        <w:rPr>
-          <w:rFonts w:cs="Times New Roman"/>
-        </w:rPr>
-        <w:t xml:space="preserve"> utilizando técnicas de data </w:t>
-      </w:r>
-      <w:proofErr w:type="spellStart"/>
-      <w:r>
-        <w:rPr>
-          <w:rFonts w:cs="Times New Roman"/>
-        </w:rPr>
-        <w:t>mining</w:t>
-      </w:r>
-      <w:proofErr w:type="spellEnd"/>
-      <w:r>
-        <w:rPr>
-          <w:rFonts w:cs="Times New Roman"/>
-        </w:rPr>
-        <w:t>.</w:t>
-      </w:r>
-    </w:p>
-    <w:p>
-      <w:pPr>
-        <w:pStyle w:val="Bibliografia"/>
-        <w:rPr>
-          <w:rFonts w:cs="Times New Roman"/>
-          <w:lang w:val="en-GB"/>
-        </w:rPr>
-      </w:pPr>
-      <w:proofErr w:type="spellStart"/>
-      <w:r>
-        <w:rPr>
-          <w:rFonts w:cs="Times New Roman"/>
-          <w:lang w:val="en-GB"/>
-        </w:rPr>
-        <w:t>Pouchard</w:t>
-      </w:r>
-      <w:proofErr w:type="spellEnd"/>
-      <w:r>
-        <w:rPr>
-          <w:rFonts w:cs="Times New Roman"/>
-          <w:lang w:val="en-GB"/>
-        </w:rPr>
-        <w:t xml:space="preserve">, L., </w:t>
-      </w:r>
-      <w:proofErr w:type="spellStart"/>
-      <w:r>
-        <w:rPr>
-          <w:rFonts w:cs="Times New Roman"/>
-          <w:lang w:val="en-GB"/>
-        </w:rPr>
-        <w:t>Ivezic</w:t>
-      </w:r>
-      <w:proofErr w:type="spellEnd"/>
-      <w:r>
-        <w:rPr>
-          <w:rFonts w:cs="Times New Roman"/>
-          <w:lang w:val="en-GB"/>
-        </w:rPr>
-        <w:t xml:space="preserve">, N., </w:t>
-      </w:r>
-      <w:proofErr w:type="spellStart"/>
-      <w:r>
-        <w:rPr>
-          <w:rFonts w:cs="Times New Roman"/>
-          <w:lang w:val="en-GB"/>
-        </w:rPr>
-        <w:t>Schlenoff</w:t>
-      </w:r>
-      <w:proofErr w:type="spellEnd"/>
-      <w:r>
-        <w:rPr>
-          <w:rFonts w:cs="Times New Roman"/>
-          <w:lang w:val="en-GB"/>
-        </w:rPr>
-        <w:t xml:space="preserve">, C., 2000. Ontology engineering for distributed collaboration in manufacturing, in: Proceedings of the AIS2000 Conference. </w:t>
-      </w:r>
-      <w:proofErr w:type="spellStart"/>
-      <w:r>
-        <w:rPr>
-          <w:rFonts w:cs="Times New Roman"/>
-          <w:lang w:val="en-GB"/>
-        </w:rPr>
-        <w:t>Citeseer</w:t>
-      </w:r>
-      <w:proofErr w:type="spellEnd"/>
-      <w:r>
-        <w:rPr>
-          <w:rFonts w:cs="Times New Roman"/>
-          <w:lang w:val="en-GB"/>
-        </w:rPr>
-        <w:t>.</w:t>
-      </w:r>
-    </w:p>
-    <w:p>
-      <w:pPr>
-        <w:pStyle w:val="Bibliografia"/>
-        <w:rPr>
-          <w:rFonts w:cs="Times New Roman"/>
-          <w:lang w:val="en-GB"/>
-        </w:rPr>
-      </w:pPr>
-      <w:r>
-        <w:rPr>
-          <w:rFonts w:cs="Times New Roman"/>
-          <w:lang w:val="en-GB"/>
-        </w:rPr>
-        <w:t xml:space="preserve">Stanford </w:t>
-      </w:r>
-      <w:proofErr w:type="spellStart"/>
-      <w:r>
-        <w:rPr>
-          <w:rFonts w:cs="Times New Roman"/>
-          <w:lang w:val="en-GB"/>
-        </w:rPr>
-        <w:t>Center</w:t>
-      </w:r>
-      <w:proofErr w:type="spellEnd"/>
-      <w:r>
-        <w:rPr>
-          <w:rFonts w:cs="Times New Roman"/>
-          <w:lang w:val="en-GB"/>
-        </w:rPr>
-        <w:t xml:space="preserve"> for Biomedical Informatics Research, 2011. The </w:t>
-      </w:r>
-      <w:proofErr w:type="spellStart"/>
-      <w:r>
-        <w:rPr>
-          <w:rFonts w:cs="Times New Roman"/>
-          <w:lang w:val="en-GB"/>
-        </w:rPr>
-        <w:t>Protègè</w:t>
-      </w:r>
-      <w:proofErr w:type="spellEnd"/>
-      <w:r>
-        <w:rPr>
-          <w:rFonts w:cs="Times New Roman"/>
-          <w:lang w:val="en-GB"/>
-        </w:rPr>
-        <w:t xml:space="preserve"> Ontology Editor and Knowledge Acquisition System [WWW Document]. URL http://protege.stanford.edu/ (accessed 4.4.15).</w:t>
-      </w:r>
-    </w:p>
-    <w:p>
-      <w:pPr>
-        <w:pStyle w:val="Bibliografia"/>
-        <w:rPr>
-          <w:rFonts w:cs="Times New Roman"/>
-          <w:lang w:val="en-GB"/>
-        </w:rPr>
-      </w:pPr>
-      <w:r>
-        <w:rPr>
-          <w:rFonts w:cs="Times New Roman"/>
-          <w:lang w:val="en-GB"/>
-        </w:rPr>
-        <w:t>Stick-</w:t>
-      </w:r>
-      <w:proofErr w:type="spellStart"/>
-      <w:r>
-        <w:rPr>
-          <w:rFonts w:cs="Times New Roman"/>
-          <w:lang w:val="en-GB"/>
-        </w:rPr>
-        <w:t>iSchool</w:t>
-      </w:r>
-      <w:proofErr w:type="spellEnd"/>
-      <w:r>
-        <w:rPr>
-          <w:rFonts w:cs="Times New Roman"/>
-          <w:lang w:val="en-GB"/>
-        </w:rPr>
-        <w:t xml:space="preserve">, 2013. Innovation </w:t>
-      </w:r>
-      <w:proofErr w:type="spellStart"/>
-      <w:r>
-        <w:rPr>
-          <w:rFonts w:cs="Times New Roman"/>
-          <w:lang w:val="en-GB"/>
-        </w:rPr>
-        <w:t>Ontolgy</w:t>
-      </w:r>
-      <w:proofErr w:type="spellEnd"/>
-      <w:r>
-        <w:rPr>
-          <w:rFonts w:cs="Times New Roman"/>
-          <w:lang w:val="en-GB"/>
-        </w:rPr>
-        <w:t xml:space="preserve"> [WWW Document]. URL http://stick.ischool.umd.edu/newsite/innovation_ontolgy (accessed 3.24.15).</w:t>
-      </w:r>
-    </w:p>
-    <w:p>
-      <w:pPr>
-        <w:pStyle w:val="Bibliografia"/>
-        <w:rPr>
-          <w:rFonts w:cs="Times New Roman"/>
-          <w:lang w:val="en-GB"/>
-        </w:rPr>
-      </w:pPr>
-      <w:r>
-        <w:rPr>
-          <w:rFonts w:cs="Times New Roman"/>
-          <w:lang w:val="en-GB"/>
-        </w:rPr>
-        <w:t xml:space="preserve">Sure, Y., Erdmann, M., Angele, J., </w:t>
-      </w:r>
-      <w:proofErr w:type="spellStart"/>
-      <w:r>
-        <w:rPr>
-          <w:rFonts w:cs="Times New Roman"/>
-          <w:lang w:val="en-GB"/>
-        </w:rPr>
-        <w:t>Staab</w:t>
-      </w:r>
-      <w:proofErr w:type="spellEnd"/>
-      <w:r>
-        <w:rPr>
-          <w:rFonts w:cs="Times New Roman"/>
-          <w:lang w:val="en-GB"/>
-        </w:rPr>
-        <w:t xml:space="preserve">, S., </w:t>
-      </w:r>
-      <w:proofErr w:type="spellStart"/>
-      <w:r>
-        <w:rPr>
-          <w:rFonts w:cs="Times New Roman"/>
-          <w:lang w:val="en-GB"/>
-        </w:rPr>
-        <w:t>Studer</w:t>
-      </w:r>
-      <w:proofErr w:type="spellEnd"/>
-      <w:r>
-        <w:rPr>
-          <w:rFonts w:cs="Times New Roman"/>
-          <w:lang w:val="en-GB"/>
-        </w:rPr>
-        <w:t xml:space="preserve">, R., </w:t>
-      </w:r>
-      <w:proofErr w:type="spellStart"/>
-      <w:r>
-        <w:rPr>
-          <w:rFonts w:cs="Times New Roman"/>
-          <w:lang w:val="en-GB"/>
-        </w:rPr>
-        <w:t>Wenke</w:t>
-      </w:r>
-      <w:proofErr w:type="spellEnd"/>
-      <w:r>
-        <w:rPr>
-          <w:rFonts w:cs="Times New Roman"/>
-          <w:lang w:val="en-GB"/>
-        </w:rPr>
-        <w:t xml:space="preserve">, D., 2002. </w:t>
-      </w:r>
-      <w:proofErr w:type="spellStart"/>
-      <w:r>
-        <w:rPr>
-          <w:rFonts w:cs="Times New Roman"/>
-          <w:lang w:val="en-GB"/>
-        </w:rPr>
-        <w:t>OntoEdit</w:t>
-      </w:r>
-      <w:proofErr w:type="spellEnd"/>
-      <w:r>
-        <w:rPr>
-          <w:rFonts w:cs="Times New Roman"/>
-          <w:lang w:val="en-GB"/>
-        </w:rPr>
-        <w:t xml:space="preserve">: Collaborative Ontology Development for the Semantic Web, in: </w:t>
-      </w:r>
-      <w:proofErr w:type="spellStart"/>
-      <w:r>
-        <w:rPr>
-          <w:rFonts w:cs="Times New Roman"/>
-          <w:lang w:val="en-GB"/>
-        </w:rPr>
-        <w:t>Horrocks</w:t>
-      </w:r>
-      <w:proofErr w:type="spellEnd"/>
-      <w:r>
-        <w:rPr>
-          <w:rFonts w:cs="Times New Roman"/>
-          <w:lang w:val="en-GB"/>
-        </w:rPr>
-        <w:t xml:space="preserve">, I., </w:t>
-      </w:r>
-      <w:proofErr w:type="spellStart"/>
-      <w:r>
-        <w:rPr>
-          <w:rFonts w:cs="Times New Roman"/>
-          <w:lang w:val="en-GB"/>
-        </w:rPr>
-        <w:t>Hendler</w:t>
-      </w:r>
-      <w:proofErr w:type="spellEnd"/>
-      <w:r>
-        <w:rPr>
-          <w:rFonts w:cs="Times New Roman"/>
-          <w:lang w:val="en-GB"/>
-        </w:rPr>
-        <w:t xml:space="preserve">, J. (Eds.), </w:t>
-      </w:r>
-      <w:proofErr w:type="gramStart"/>
-      <w:r>
-        <w:rPr>
-          <w:rFonts w:cs="Times New Roman"/>
-          <w:lang w:val="en-GB"/>
-        </w:rPr>
-        <w:t>The</w:t>
-      </w:r>
-      <w:proofErr w:type="gramEnd"/>
-      <w:r>
-        <w:rPr>
-          <w:rFonts w:cs="Times New Roman"/>
-          <w:lang w:val="en-GB"/>
-        </w:rPr>
-        <w:t xml:space="preserve"> Semantic Web — ISWC 2002, Lecture Notes in Computer Science. Springer Berlin Heidelberg, pp. 221–235.</w:t>
-      </w:r>
-    </w:p>
-    <w:p>
-      <w:pPr>
-        <w:pStyle w:val="Bibliografia"/>
-        <w:rPr>
-          <w:rFonts w:cs="Times New Roman"/>
-          <w:lang w:val="en-GB"/>
-        </w:rPr>
-      </w:pPr>
-      <w:proofErr w:type="spellStart"/>
-      <w:r>
-        <w:rPr>
-          <w:rFonts w:cs="Times New Roman"/>
-          <w:lang w:val="en-GB"/>
-        </w:rPr>
-        <w:t>Uschold</w:t>
-      </w:r>
-      <w:proofErr w:type="spellEnd"/>
-      <w:r>
-        <w:rPr>
-          <w:rFonts w:cs="Times New Roman"/>
-          <w:lang w:val="en-GB"/>
-        </w:rPr>
-        <w:t xml:space="preserve">, M., </w:t>
-      </w:r>
-      <w:proofErr w:type="spellStart"/>
-      <w:r>
-        <w:rPr>
-          <w:rFonts w:cs="Times New Roman"/>
-          <w:lang w:val="en-GB"/>
-        </w:rPr>
-        <w:t>Gruninger</w:t>
-      </w:r>
-      <w:proofErr w:type="spellEnd"/>
-      <w:r>
-        <w:rPr>
-          <w:rFonts w:cs="Times New Roman"/>
-          <w:lang w:val="en-GB"/>
-        </w:rPr>
-        <w:t xml:space="preserve">, M., 1996. Ontologies: Principles, methods and applications. </w:t>
-      </w:r>
-      <w:proofErr w:type="spellStart"/>
-      <w:r>
-        <w:rPr>
-          <w:rFonts w:cs="Times New Roman"/>
-          <w:lang w:val="en-GB"/>
-        </w:rPr>
-        <w:t>Knowl</w:t>
-      </w:r>
-      <w:proofErr w:type="spellEnd"/>
-      <w:r>
-        <w:rPr>
-          <w:rFonts w:cs="Times New Roman"/>
-          <w:lang w:val="en-GB"/>
-        </w:rPr>
-        <w:t>. Eng. Rev. 11, 93–136.</w:t>
-      </w:r>
-    </w:p>
-    <w:p>
-      <w:pPr>
-        <w:pStyle w:val="Bibliografia"/>
-        <w:rPr>
-          <w:rFonts w:cs="Times New Roman"/>
-          <w:lang w:val="en-GB"/>
-        </w:rPr>
-      </w:pPr>
-      <w:r>
-        <w:rPr>
-          <w:rFonts w:cs="Times New Roman"/>
-          <w:lang w:val="en-GB"/>
-        </w:rPr>
-        <w:t>Witten, I.H., Frank, E., Hall, M.A., 2011. Data Mining: Practical Machine Learning Tools and Techniques, 3rd ed. Morgan Kaufmann Publishers Inc., San Francisco, CA, USA.</w:t>
-      </w:r>
-    </w:p>
-    <w:p>
-      <w:pPr>
-        <w:pStyle w:val="Bibliografia"/>
-        <w:rPr>
-          <w:rFonts w:cs="Times New Roman"/>
-          <w:lang w:val="en-GB"/>
-        </w:rPr>
-      </w:pPr>
-      <w:r>
-        <w:rPr>
-          <w:rFonts w:cs="Times New Roman"/>
-          <w:lang w:val="en-GB"/>
-        </w:rPr>
-        <w:t>Yahoo, 2015. Yahoo [WWW Document]. Yahoo. URL https://www.yahoo.com/ (accessed 3.22.15).</w:t>
-      </w:r>
-    </w:p>
-    <w:p>
-      <w:pPr>
-        <w:pStyle w:val="Bibliografia"/>
-        <w:rPr>
-          <w:rFonts w:cs="Times New Roman"/>
-        </w:rPr>
-      </w:pPr>
-      <w:r>
-        <w:rPr>
-          <w:rFonts w:cs="Times New Roman"/>
-          <w:lang w:val="en-GB"/>
-        </w:rPr>
-        <w:t xml:space="preserve">Zhou, L., 2007. Ontology learning: state of the art and open issues. </w:t>
-      </w:r>
-      <w:proofErr w:type="spellStart"/>
-      <w:r>
-        <w:rPr>
-          <w:rFonts w:cs="Times New Roman"/>
-        </w:rPr>
-        <w:t>Inf</w:t>
-      </w:r>
-      <w:proofErr w:type="spellEnd"/>
-      <w:r>
-        <w:rPr>
-          <w:rFonts w:cs="Times New Roman"/>
-        </w:rPr>
-        <w:t xml:space="preserve">. </w:t>
-      </w:r>
-      <w:proofErr w:type="spellStart"/>
-      <w:r>
-        <w:rPr>
-          <w:rFonts w:cs="Times New Roman"/>
-        </w:rPr>
-        <w:t>Technol</w:t>
-      </w:r>
-      <w:proofErr w:type="spellEnd"/>
-      <w:r>
-        <w:rPr>
-          <w:rFonts w:cs="Times New Roman"/>
-        </w:rPr>
-        <w:t xml:space="preserve">. </w:t>
-      </w:r>
-      <w:proofErr w:type="spellStart"/>
-      <w:r>
-        <w:rPr>
-          <w:rFonts w:cs="Times New Roman"/>
-        </w:rPr>
-        <w:t>Manag</w:t>
-      </w:r>
-      <w:proofErr w:type="spellEnd"/>
-      <w:r>
-        <w:rPr>
-          <w:rFonts w:cs="Times New Roman"/>
-        </w:rPr>
-        <w:t xml:space="preserve">. 8, </w:t>
-      </w:r>
-      <w:proofErr w:type="gramStart"/>
-      <w:r>
-        <w:rPr>
-          <w:rFonts w:cs="Times New Roman"/>
-        </w:rPr>
-        <w:t>241–252.</w:t>
-      </w:r>
-      <w:proofErr w:type="gramEnd"/>
+        </w:rPr>
+        <w:t>Inf. Technol. Manag. 8, 241–252.</w:t>
+      </w:r>
     </w:p>
     <w:p>
       <w:pPr>
@@ -34958,7 +33424,7 @@
           <w:rPr>
             <w:noProof/>
           </w:rPr>
-          <w:t>21</w:t>
+          <w:t>17</w:t>
         </w:r>
         <w:r>
           <w:fldChar w:fldCharType="end"/>
@@ -35037,21 +33503,7 @@
         <w:rPr>
           <w:lang w:val="en-GB"/>
         </w:rPr>
-        <w:t xml:space="preserve"> </w:t>
-      </w:r>
-      <w:proofErr w:type="spellStart"/>
-      <w:r>
-        <w:rPr>
-          <w:lang w:val="en-GB"/>
-        </w:rPr>
-        <w:t>Syntatic</w:t>
-      </w:r>
-      <w:proofErr w:type="spellEnd"/>
-      <w:r>
-        <w:rPr>
-          <w:lang w:val="en-GB"/>
-        </w:rPr>
-        <w:t xml:space="preserve"> Context relates to the order of the words in a sentence</w:t>
+        <w:t xml:space="preserve"> Syntatic Context relates to the order of the words in a sentence</w:t>
       </w:r>
       <w:r>
         <w:rPr>
@@ -37221,6 +35673,181 @@
     </w:lvl>
   </w:abstractNum>
   <w:abstractNum w:abstractNumId="19">
+    <w:nsid w:val="545911DC"/>
+    <w:multiLevelType w:val="hybridMultilevel"/>
+    <w:tmpl w:val="D19E1524"/>
+    <w:lvl w:ilvl="0" w:tplc="08160001">
+      <w:start w:val="1"/>
+      <w:numFmt w:val="bullet"/>
+      <w:lvlText w:val=""/>
+      <w:lvlJc w:val="left"/>
+      <w:pPr>
+        <w:ind w:left="1428" w:hanging="360"/>
+      </w:pPr>
+      <w:rPr>
+        <w:rFonts w:ascii="Symbol" w:hAnsi="Symbol" w:hint="default"/>
+      </w:rPr>
+    </w:lvl>
+    <w:lvl w:ilvl="1" w:tplc="08160019" w:tentative="1">
+      <w:start w:val="1"/>
+      <w:numFmt w:val="lowerLetter"/>
+      <w:lvlText w:val="%2."/>
+      <w:lvlJc w:val="left"/>
+      <w:pPr>
+        <w:ind w:left="2148" w:hanging="360"/>
+      </w:pPr>
+    </w:lvl>
+    <w:lvl w:ilvl="2" w:tplc="0816001B" w:tentative="1">
+      <w:start w:val="1"/>
+      <w:numFmt w:val="lowerRoman"/>
+      <w:lvlText w:val="%3."/>
+      <w:lvlJc w:val="right"/>
+      <w:pPr>
+        <w:ind w:left="2868" w:hanging="180"/>
+      </w:pPr>
+    </w:lvl>
+    <w:lvl w:ilvl="3" w:tplc="0816000F" w:tentative="1">
+      <w:start w:val="1"/>
+      <w:numFmt w:val="decimal"/>
+      <w:lvlText w:val="%4."/>
+      <w:lvlJc w:val="left"/>
+      <w:pPr>
+        <w:ind w:left="3588" w:hanging="360"/>
+      </w:pPr>
+    </w:lvl>
+    <w:lvl w:ilvl="4" w:tplc="08160019" w:tentative="1">
+      <w:start w:val="1"/>
+      <w:numFmt w:val="lowerLetter"/>
+      <w:lvlText w:val="%5."/>
+      <w:lvlJc w:val="left"/>
+      <w:pPr>
+        <w:ind w:left="4308" w:hanging="360"/>
+      </w:pPr>
+    </w:lvl>
+    <w:lvl w:ilvl="5" w:tplc="0816001B" w:tentative="1">
+      <w:start w:val="1"/>
+      <w:numFmt w:val="lowerRoman"/>
+      <w:lvlText w:val="%6."/>
+      <w:lvlJc w:val="right"/>
+      <w:pPr>
+        <w:ind w:left="5028" w:hanging="180"/>
+      </w:pPr>
+    </w:lvl>
+    <w:lvl w:ilvl="6" w:tplc="0816000F" w:tentative="1">
+      <w:start w:val="1"/>
+      <w:numFmt w:val="decimal"/>
+      <w:lvlText w:val="%7."/>
+      <w:lvlJc w:val="left"/>
+      <w:pPr>
+        <w:ind w:left="5748" w:hanging="360"/>
+      </w:pPr>
+    </w:lvl>
+    <w:lvl w:ilvl="7" w:tplc="08160019" w:tentative="1">
+      <w:start w:val="1"/>
+      <w:numFmt w:val="lowerLetter"/>
+      <w:lvlText w:val="%8."/>
+      <w:lvlJc w:val="left"/>
+      <w:pPr>
+        <w:ind w:left="6468" w:hanging="360"/>
+      </w:pPr>
+    </w:lvl>
+    <w:lvl w:ilvl="8" w:tplc="0816001B" w:tentative="1">
+      <w:start w:val="1"/>
+      <w:numFmt w:val="lowerRoman"/>
+      <w:lvlText w:val="%9."/>
+      <w:lvlJc w:val="right"/>
+      <w:pPr>
+        <w:ind w:left="7188" w:hanging="180"/>
+      </w:pPr>
+    </w:lvl>
+  </w:abstractNum>
+  <w:abstractNum w:abstractNumId="20">
+    <w:nsid w:val="5CB85B8C"/>
+    <w:multiLevelType w:val="hybridMultilevel"/>
+    <w:tmpl w:val="BF1E7B6A"/>
+    <w:lvl w:ilvl="0" w:tplc="0816000F">
+      <w:start w:val="1"/>
+      <w:numFmt w:val="decimal"/>
+      <w:lvlText w:val="%1."/>
+      <w:lvlJc w:val="left"/>
+      <w:pPr>
+        <w:ind w:left="1428" w:hanging="360"/>
+      </w:pPr>
+    </w:lvl>
+    <w:lvl w:ilvl="1" w:tplc="08160019" w:tentative="1">
+      <w:start w:val="1"/>
+      <w:numFmt w:val="lowerLetter"/>
+      <w:lvlText w:val="%2."/>
+      <w:lvlJc w:val="left"/>
+      <w:pPr>
+        <w:ind w:left="2148" w:hanging="360"/>
+      </w:pPr>
+    </w:lvl>
+    <w:lvl w:ilvl="2" w:tplc="0816001B" w:tentative="1">
+      <w:start w:val="1"/>
+      <w:numFmt w:val="lowerRoman"/>
+      <w:lvlText w:val="%3."/>
+      <w:lvlJc w:val="right"/>
+      <w:pPr>
+        <w:ind w:left="2868" w:hanging="180"/>
+      </w:pPr>
+    </w:lvl>
+    <w:lvl w:ilvl="3" w:tplc="0816000F" w:tentative="1">
+      <w:start w:val="1"/>
+      <w:numFmt w:val="decimal"/>
+      <w:lvlText w:val="%4."/>
+      <w:lvlJc w:val="left"/>
+      <w:pPr>
+        <w:ind w:left="3588" w:hanging="360"/>
+      </w:pPr>
+    </w:lvl>
+    <w:lvl w:ilvl="4" w:tplc="08160019" w:tentative="1">
+      <w:start w:val="1"/>
+      <w:numFmt w:val="lowerLetter"/>
+      <w:lvlText w:val="%5."/>
+      <w:lvlJc w:val="left"/>
+      <w:pPr>
+        <w:ind w:left="4308" w:hanging="360"/>
+      </w:pPr>
+    </w:lvl>
+    <w:lvl w:ilvl="5" w:tplc="0816001B" w:tentative="1">
+      <w:start w:val="1"/>
+      <w:numFmt w:val="lowerRoman"/>
+      <w:lvlText w:val="%6."/>
+      <w:lvlJc w:val="right"/>
+      <w:pPr>
+        <w:ind w:left="5028" w:hanging="180"/>
+      </w:pPr>
+    </w:lvl>
+    <w:lvl w:ilvl="6" w:tplc="0816000F" w:tentative="1">
+      <w:start w:val="1"/>
+      <w:numFmt w:val="decimal"/>
+      <w:lvlText w:val="%7."/>
+      <w:lvlJc w:val="left"/>
+      <w:pPr>
+        <w:ind w:left="5748" w:hanging="360"/>
+      </w:pPr>
+    </w:lvl>
+    <w:lvl w:ilvl="7" w:tplc="08160019" w:tentative="1">
+      <w:start w:val="1"/>
+      <w:numFmt w:val="lowerLetter"/>
+      <w:lvlText w:val="%8."/>
+      <w:lvlJc w:val="left"/>
+      <w:pPr>
+        <w:ind w:left="6468" w:hanging="360"/>
+      </w:pPr>
+    </w:lvl>
+    <w:lvl w:ilvl="8" w:tplc="0816001B" w:tentative="1">
+      <w:start w:val="1"/>
+      <w:numFmt w:val="lowerRoman"/>
+      <w:lvlText w:val="%9."/>
+      <w:lvlJc w:val="right"/>
+      <w:pPr>
+        <w:ind w:left="7188" w:hanging="180"/>
+      </w:pPr>
+    </w:lvl>
+  </w:abstractNum>
+  <w:abstractNum w:abstractNumId="21">
     <w:nsid w:val="5F284E95"/>
     <w:multiLevelType w:val="hybridMultilevel"/>
     <w:tmpl w:val="F3A800C0"/>
@@ -37306,7 +35933,7 @@
       </w:pPr>
     </w:lvl>
   </w:abstractNum>
-  <w:abstractNum w:abstractNumId="20">
+  <w:abstractNum w:abstractNumId="22">
     <w:nsid w:val="683C1BBC"/>
     <w:multiLevelType w:val="hybridMultilevel"/>
     <w:tmpl w:val="863C22AA"/>
@@ -37392,7 +36019,7 @@
       </w:pPr>
     </w:lvl>
   </w:abstractNum>
-  <w:abstractNum w:abstractNumId="21">
+  <w:abstractNum w:abstractNumId="23">
     <w:nsid w:val="72045ED2"/>
     <w:multiLevelType w:val="hybridMultilevel"/>
     <w:tmpl w:val="C09824B2"/>
@@ -37505,7 +36132,7 @@
       </w:rPr>
     </w:lvl>
   </w:abstractNum>
-  <w:abstractNum w:abstractNumId="22">
+  <w:abstractNum w:abstractNumId="24">
     <w:nsid w:val="72AA27C0"/>
     <w:multiLevelType w:val="hybridMultilevel"/>
     <w:tmpl w:val="3BAC9D0C"/>
@@ -37591,7 +36218,7 @@
       </w:pPr>
     </w:lvl>
   </w:abstractNum>
-  <w:abstractNum w:abstractNumId="23">
+  <w:abstractNum w:abstractNumId="25">
     <w:nsid w:val="779433C4"/>
     <w:multiLevelType w:val="hybridMultilevel"/>
     <w:tmpl w:val="3668AF76"/>
@@ -37681,7 +36308,7 @@
       </w:pPr>
     </w:lvl>
   </w:abstractNum>
-  <w:abstractNum w:abstractNumId="24">
+  <w:abstractNum w:abstractNumId="26">
     <w:nsid w:val="77F96210"/>
     <w:multiLevelType w:val="hybridMultilevel"/>
     <w:tmpl w:val="984C3AE6"/>
@@ -37770,7 +36397,7 @@
       </w:pPr>
     </w:lvl>
   </w:abstractNum>
-  <w:abstractNum w:abstractNumId="25">
+  <w:abstractNum w:abstractNumId="27">
     <w:nsid w:val="782440B2"/>
     <w:multiLevelType w:val="hybridMultilevel"/>
     <w:tmpl w:val="582AAA84"/>
@@ -37916,7 +36543,7 @@
     <w:abstractNumId w:val="16"/>
   </w:num>
   <w:num w:numId="12">
-    <w:abstractNumId w:val="25"/>
+    <w:abstractNumId w:val="27"/>
   </w:num>
   <w:num w:numId="13">
     <w:abstractNumId w:val="14"/>
@@ -37925,7 +36552,7 @@
     <w:abstractNumId w:val="5"/>
   </w:num>
   <w:num w:numId="15">
-    <w:abstractNumId w:val="21"/>
+    <w:abstractNumId w:val="23"/>
   </w:num>
   <w:num w:numId="16">
     <w:abstractNumId w:val="14"/>
@@ -37946,7 +36573,7 @@
     <w:abstractNumId w:val="8"/>
   </w:num>
   <w:num w:numId="22">
-    <w:abstractNumId w:val="20"/>
+    <w:abstractNumId w:val="22"/>
   </w:num>
   <w:num w:numId="23">
     <w:abstractNumId w:val="0"/>
@@ -37955,7 +36582,7 @@
     <w:abstractNumId w:val="12"/>
   </w:num>
   <w:num w:numId="25">
-    <w:abstractNumId w:val="22"/>
+    <w:abstractNumId w:val="24"/>
   </w:num>
   <w:num w:numId="26">
     <w:abstractNumId w:val="10"/>
@@ -37964,7 +36591,7 @@
     <w:abstractNumId w:val="2"/>
   </w:num>
   <w:num w:numId="28">
-    <w:abstractNumId w:val="24"/>
+    <w:abstractNumId w:val="26"/>
   </w:num>
   <w:num w:numId="29">
     <w:abstractNumId w:val="13"/>
@@ -37973,7 +36600,7 @@
     <w:abstractNumId w:val="7"/>
   </w:num>
   <w:num w:numId="31">
-    <w:abstractNumId w:val="23"/>
+    <w:abstractNumId w:val="25"/>
   </w:num>
   <w:num w:numId="32">
     <w:abstractNumId w:val="11"/>
@@ -37994,6 +36621,12 @@
     <w:abstractNumId w:val="18"/>
   </w:num>
   <w:num w:numId="38">
+    <w:abstractNumId w:val="21"/>
+  </w:num>
+  <w:num w:numId="39">
+    <w:abstractNumId w:val="20"/>
+  </w:num>
+  <w:num w:numId="40">
     <w:abstractNumId w:val="19"/>
   </w:num>
 </w:numbering>
@@ -39747,7 +38380,7 @@
 </file>
 
 <file path=customXml/itemProps1.xml><?xml version="1.0" encoding="utf-8"?>
-<ds:datastoreItem xmlns:ds="http://schemas.openxmlformats.org/officeDocument/2006/customXml" ds:itemID="{FFA12F3F-9C4A-4C08-931F-CA1674EF2C55}">
+<ds:datastoreItem xmlns:ds="http://schemas.openxmlformats.org/officeDocument/2006/customXml" ds:itemID="{FDB39CEA-3193-44BF-A489-9BB2E5544768}">
   <ds:schemaRefs>
     <ds:schemaRef ds:uri="http://schemas.openxmlformats.org/officeDocument/2006/bibliography"/>
   </ds:schemaRefs>

</xml_diff>